<commit_message>
updated python lessons and interview practice
</commit_message>
<xml_diff>
--- a/1_Learning&Comprehension/DS_resources_links.docx
+++ b/1_Learning&Comprehension/DS_resources_links.docx
@@ -2566,21 +2566,31 @@
           <w:rStyle w:val="Hyperlink"/>
         </w:rPr>
       </w:pPr>
-      <w:r>
+      <w:hyperlink r:id="rId31" w:history="1">
+        <w:proofErr w:type="spellStart"/>
+        <w:r>
+          <w:rPr>
+            <w:rStyle w:val="Hyperlink"/>
+          </w:rPr>
+          <w:t>SuperSimple</w:t>
+        </w:r>
+        <w:proofErr w:type="spellEnd"/>
+        <w:r>
+          <w:rPr>
+            <w:rStyle w:val="Hyperlink"/>
+          </w:rPr>
+          <w:t xml:space="preserve"> dev GitHub Course</w:t>
+        </w:r>
+      </w:hyperlink>
+    </w:p>
+    <w:p>
+      <w:pPr>
+        <w:ind w:firstLine="720"/>
         <w:rPr>
           <w:rStyle w:val="Hyperlink"/>
         </w:rPr>
-        <w:t>https://supersimple.dev/courses/git-github-complete-course-20211</w:t>
-      </w:r>
-    </w:p>
-    <w:p>
-      <w:pPr>
-        <w:ind w:firstLine="720"/>
-        <w:rPr>
-          <w:rStyle w:val="Hyperlink"/>
-        </w:rPr>
-      </w:pPr>
-      <w:hyperlink r:id="rId31" w:history="1">
+      </w:pPr>
+      <w:hyperlink r:id="rId32" w:history="1">
         <w:r>
           <w:rPr>
             <w:rStyle w:val="Hyperlink"/>
@@ -2596,6 +2606,22 @@
           <w:rStyle w:val="Hyperlink"/>
         </w:rPr>
       </w:pPr>
+      <w:hyperlink r:id="rId33" w:history="1">
+        <w:r>
+          <w:rPr>
+            <w:rStyle w:val="Hyperlink"/>
+          </w:rPr>
+          <w:t>Readme Generator</w:t>
+        </w:r>
+      </w:hyperlink>
+    </w:p>
+    <w:p>
+      <w:pPr>
+        <w:ind w:firstLine="720"/>
+        <w:rPr>
+          <w:rStyle w:val="Hyperlink"/>
+        </w:rPr>
+      </w:pPr>
     </w:p>
     <w:p>
       <w:pPr>
@@ -2617,7 +2643,7 @@
           <w:rStyle w:val="Hyperlink"/>
         </w:rPr>
       </w:pPr>
-      <w:hyperlink r:id="rId32" w:history="1">
+      <w:hyperlink r:id="rId34" w:history="1">
         <w:r>
           <w:rPr>
             <w:rStyle w:val="Hyperlink"/>
@@ -2640,7 +2666,7 @@
           <w:rStyle w:val="Hyperlink"/>
         </w:rPr>
       </w:pPr>
-      <w:hyperlink r:id="rId33" w:history="1">
+      <w:hyperlink r:id="rId35" w:history="1">
         <w:r>
           <w:rPr>
             <w:rStyle w:val="Hyperlink"/>
@@ -2676,7 +2702,7 @@
           <w:lang w:eastAsia="en-IN"/>
         </w:rPr>
       </w:pPr>
-      <w:hyperlink r:id="rId34" w:history="1">
+      <w:hyperlink r:id="rId36" w:history="1">
         <w:r>
           <w:rPr>
             <w:rStyle w:val="Hyperlink"/>
@@ -2700,7 +2726,7 @@
           <w:lang w:eastAsia="en-IN"/>
         </w:rPr>
       </w:pPr>
-      <w:hyperlink r:id="rId35" w:history="1">
+      <w:hyperlink r:id="rId37" w:history="1">
         <w:r>
           <w:rPr>
             <w:rStyle w:val="Hyperlink"/>
@@ -2717,7 +2743,7 @@
           <w:rStyle w:val="Hyperlink"/>
         </w:rPr>
       </w:pPr>
-      <w:hyperlink r:id="rId36" w:history="1">
+      <w:hyperlink r:id="rId38" w:history="1">
         <w:r>
           <w:rPr>
             <w:rStyle w:val="Hyperlink"/>
@@ -2733,7 +2759,7 @@
           <w:rStyle w:val="Hyperlink"/>
         </w:rPr>
       </w:pPr>
-      <w:hyperlink r:id="rId37" w:history="1">
+      <w:hyperlink r:id="rId39" w:history="1">
         <w:r>
           <w:rPr>
             <w:rStyle w:val="Hyperlink"/>
@@ -2750,7 +2776,7 @@
           <w:lang w:eastAsia="en-IN"/>
         </w:rPr>
       </w:pPr>
-      <w:hyperlink r:id="rId38" w:history="1">
+      <w:hyperlink r:id="rId40" w:history="1">
         <w:r>
           <w:rPr>
             <w:rStyle w:val="Hyperlink"/>
@@ -2768,7 +2794,7 @@
           <w:lang w:eastAsia="en-IN"/>
         </w:rPr>
       </w:pPr>
-      <w:hyperlink r:id="rId39" w:history="1">
+      <w:hyperlink r:id="rId41" w:history="1">
         <w:r>
           <w:rPr>
             <w:rStyle w:val="Hyperlink"/>
@@ -2787,7 +2813,7 @@
           <w:lang w:eastAsia="en-IN"/>
         </w:rPr>
       </w:pPr>
-      <w:hyperlink r:id="rId40" w:history="1">
+      <w:hyperlink r:id="rId42" w:history="1">
         <w:r>
           <w:rPr>
             <w:rStyle w:val="Hyperlink"/>
@@ -2826,7 +2852,7 @@
       </w:pPr>
     </w:p>
     <w:sectPr>
-      <w:footerReference w:type="default" r:id="rId41"/>
+      <w:footerReference w:type="default" r:id="rId43"/>
       <w:pgSz w:w="11907" w:h="16839" w:code="9"/>
       <w:pgMar w:top="1440" w:right="1080" w:bottom="1829" w:left="1080" w:header="720" w:footer="792" w:gutter="0"/>
       <w:cols w:space="720"/>

</xml_diff>

<commit_message>
restructured python folder. updated resources docx
</commit_message>
<xml_diff>
--- a/1_Learning&Comprehension/DS_resources_links.docx
+++ b/1_Learning&Comprehension/DS_resources_links.docx
@@ -68,9 +68,11 @@
               <w:bCs w:val="0"/>
               <w:noProof/>
               <w:color w:val="auto"/>
+              <w:kern w:val="2"/>
               <w:sz w:val="24"/>
               <w:szCs w:val="24"/>
               <w:lang w:val="en-IN" w:eastAsia="en-GB"/>
+              <w14:ligatures w14:val="standardContextual"/>
             </w:rPr>
           </w:pPr>
           <w:r>
@@ -90,7 +92,7 @@
             </w:rPr>
             <w:fldChar w:fldCharType="separate"/>
           </w:r>
-          <w:hyperlink w:anchor="_Toc132565269" w:history="1">
+          <w:hyperlink w:anchor="_Toc136122687" w:history="1">
             <w:r>
               <w:rPr>
                 <w:rStyle w:val="Hyperlink"/>
@@ -117,7 +119,7 @@
                 <w:noProof/>
                 <w:webHidden/>
               </w:rPr>
-              <w:instrText xml:space="preserve"> PAGEREF _Toc132565269 \h </w:instrText>
+              <w:instrText xml:space="preserve"> PAGEREF _Toc136122687 \h </w:instrText>
             </w:r>
             <w:r>
               <w:rPr>
@@ -158,12 +160,14 @@
               <w:rFonts w:eastAsiaTheme="minorEastAsia" w:cstheme="minorBidi"/>
               <w:noProof/>
               <w:color w:val="auto"/>
+              <w:kern w:val="2"/>
               <w:sz w:val="24"/>
               <w:szCs w:val="24"/>
               <w:lang w:val="en-IN" w:eastAsia="en-GB"/>
+              <w14:ligatures w14:val="standardContextual"/>
             </w:rPr>
           </w:pPr>
-          <w:hyperlink w:anchor="_Toc132565270" w:history="1">
+          <w:hyperlink w:anchor="_Toc136122688" w:history="1">
             <w:r>
               <w:rPr>
                 <w:rStyle w:val="Hyperlink"/>
@@ -191,7 +195,7 @@
                 <w:noProof/>
                 <w:webHidden/>
               </w:rPr>
-              <w:instrText xml:space="preserve"> PAGEREF _Toc132565270 \h </w:instrText>
+              <w:instrText xml:space="preserve"> PAGEREF _Toc136122688 \h </w:instrText>
             </w:r>
             <w:r>
               <w:rPr>
@@ -232,12 +236,14 @@
               <w:rFonts w:eastAsiaTheme="minorEastAsia" w:cstheme="minorBidi"/>
               <w:noProof/>
               <w:color w:val="auto"/>
+              <w:kern w:val="2"/>
               <w:sz w:val="24"/>
               <w:szCs w:val="24"/>
               <w:lang w:val="en-IN" w:eastAsia="en-GB"/>
+              <w14:ligatures w14:val="standardContextual"/>
             </w:rPr>
           </w:pPr>
-          <w:hyperlink w:anchor="_Toc132565271" w:history="1">
+          <w:hyperlink w:anchor="_Toc136122689" w:history="1">
             <w:r>
               <w:rPr>
                 <w:rStyle w:val="Hyperlink"/>
@@ -265,7 +271,7 @@
                 <w:noProof/>
                 <w:webHidden/>
               </w:rPr>
-              <w:instrText xml:space="preserve"> PAGEREF _Toc132565271 \h </w:instrText>
+              <w:instrText xml:space="preserve"> PAGEREF _Toc136122689 \h </w:instrText>
             </w:r>
             <w:r>
               <w:rPr>
@@ -306,12 +312,14 @@
               <w:rFonts w:eastAsiaTheme="minorEastAsia" w:cstheme="minorBidi"/>
               <w:noProof/>
               <w:color w:val="auto"/>
+              <w:kern w:val="2"/>
               <w:sz w:val="24"/>
               <w:szCs w:val="24"/>
               <w:lang w:val="en-IN" w:eastAsia="en-GB"/>
+              <w14:ligatures w14:val="standardContextual"/>
             </w:rPr>
           </w:pPr>
-          <w:hyperlink w:anchor="_Toc132565272" w:history="1">
+          <w:hyperlink w:anchor="_Toc136122690" w:history="1">
             <w:r>
               <w:rPr>
                 <w:rStyle w:val="Hyperlink"/>
@@ -339,7 +347,7 @@
                 <w:noProof/>
                 <w:webHidden/>
               </w:rPr>
-              <w:instrText xml:space="preserve"> PAGEREF _Toc132565272 \h </w:instrText>
+              <w:instrText xml:space="preserve"> PAGEREF _Toc136122690 \h </w:instrText>
             </w:r>
             <w:r>
               <w:rPr>
@@ -380,12 +388,14 @@
               <w:rFonts w:eastAsiaTheme="minorEastAsia" w:cstheme="minorBidi"/>
               <w:noProof/>
               <w:color w:val="auto"/>
+              <w:kern w:val="2"/>
               <w:sz w:val="24"/>
               <w:szCs w:val="24"/>
               <w:lang w:val="en-IN" w:eastAsia="en-GB"/>
+              <w14:ligatures w14:val="standardContextual"/>
             </w:rPr>
           </w:pPr>
-          <w:hyperlink w:anchor="_Toc132565273" w:history="1">
+          <w:hyperlink w:anchor="_Toc136122691" w:history="1">
             <w:r>
               <w:rPr>
                 <w:rStyle w:val="Hyperlink"/>
@@ -413,7 +423,7 @@
                 <w:noProof/>
                 <w:webHidden/>
               </w:rPr>
-              <w:instrText xml:space="preserve"> PAGEREF _Toc132565273 \h </w:instrText>
+              <w:instrText xml:space="preserve"> PAGEREF _Toc136122691 \h </w:instrText>
             </w:r>
             <w:r>
               <w:rPr>
@@ -454,12 +464,14 @@
               <w:rFonts w:eastAsiaTheme="minorEastAsia" w:cstheme="minorBidi"/>
               <w:noProof/>
               <w:color w:val="auto"/>
+              <w:kern w:val="2"/>
               <w:sz w:val="24"/>
               <w:szCs w:val="24"/>
               <w:lang w:val="en-IN" w:eastAsia="en-GB"/>
+              <w14:ligatures w14:val="standardContextual"/>
             </w:rPr>
           </w:pPr>
-          <w:hyperlink w:anchor="_Toc132565274" w:history="1">
+          <w:hyperlink w:anchor="_Toc136122692" w:history="1">
             <w:r>
               <w:rPr>
                 <w:rStyle w:val="Hyperlink"/>
@@ -487,7 +499,7 @@
                 <w:noProof/>
                 <w:webHidden/>
               </w:rPr>
-              <w:instrText xml:space="preserve"> PAGEREF _Toc132565274 \h </w:instrText>
+              <w:instrText xml:space="preserve"> PAGEREF _Toc136122692 \h </w:instrText>
             </w:r>
             <w:r>
               <w:rPr>
@@ -528,12 +540,14 @@
               <w:rFonts w:eastAsiaTheme="minorEastAsia" w:cstheme="minorBidi"/>
               <w:noProof/>
               <w:color w:val="auto"/>
+              <w:kern w:val="2"/>
               <w:sz w:val="24"/>
               <w:szCs w:val="24"/>
               <w:lang w:val="en-IN" w:eastAsia="en-GB"/>
+              <w14:ligatures w14:val="standardContextual"/>
             </w:rPr>
           </w:pPr>
-          <w:hyperlink w:anchor="_Toc132565275" w:history="1">
+          <w:hyperlink w:anchor="_Toc136122693" w:history="1">
             <w:r>
               <w:rPr>
                 <w:rStyle w:val="Hyperlink"/>
@@ -561,7 +575,7 @@
                 <w:noProof/>
                 <w:webHidden/>
               </w:rPr>
-              <w:instrText xml:space="preserve"> PAGEREF _Toc132565275 \h </w:instrText>
+              <w:instrText xml:space="preserve"> PAGEREF _Toc136122693 \h </w:instrText>
             </w:r>
             <w:r>
               <w:rPr>
@@ -602,12 +616,14 @@
               <w:rFonts w:eastAsiaTheme="minorEastAsia" w:cstheme="minorBidi"/>
               <w:noProof/>
               <w:color w:val="auto"/>
+              <w:kern w:val="2"/>
               <w:sz w:val="24"/>
               <w:szCs w:val="24"/>
               <w:lang w:val="en-IN" w:eastAsia="en-GB"/>
+              <w14:ligatures w14:val="standardContextual"/>
             </w:rPr>
           </w:pPr>
-          <w:hyperlink w:anchor="_Toc132565276" w:history="1">
+          <w:hyperlink w:anchor="_Toc136122694" w:history="1">
             <w:r>
               <w:rPr>
                 <w:rStyle w:val="Hyperlink"/>
@@ -635,7 +651,7 @@
                 <w:noProof/>
                 <w:webHidden/>
               </w:rPr>
-              <w:instrText xml:space="preserve"> PAGEREF _Toc132565276 \h </w:instrText>
+              <w:instrText xml:space="preserve"> PAGEREF _Toc136122694 \h </w:instrText>
             </w:r>
             <w:r>
               <w:rPr>
@@ -678,12 +694,14 @@
               <w:bCs w:val="0"/>
               <w:noProof/>
               <w:color w:val="auto"/>
+              <w:kern w:val="2"/>
               <w:sz w:val="24"/>
               <w:szCs w:val="24"/>
               <w:lang w:val="en-IN" w:eastAsia="en-GB"/>
+              <w14:ligatures w14:val="standardContextual"/>
             </w:rPr>
           </w:pPr>
-          <w:hyperlink w:anchor="_Toc132565277" w:history="1">
+          <w:hyperlink w:anchor="_Toc136122695" w:history="1">
             <w:r>
               <w:rPr>
                 <w:rStyle w:val="Hyperlink"/>
@@ -710,7 +728,7 @@
                 <w:noProof/>
                 <w:webHidden/>
               </w:rPr>
-              <w:instrText xml:space="preserve"> PAGEREF _Toc132565277 \h </w:instrText>
+              <w:instrText xml:space="preserve"> PAGEREF _Toc136122695 \h </w:instrText>
             </w:r>
             <w:r>
               <w:rPr>
@@ -751,12 +769,14 @@
               <w:rFonts w:eastAsiaTheme="minorEastAsia" w:cstheme="minorBidi"/>
               <w:noProof/>
               <w:color w:val="auto"/>
+              <w:kern w:val="2"/>
               <w:sz w:val="24"/>
               <w:szCs w:val="24"/>
               <w:lang w:val="en-IN" w:eastAsia="en-GB"/>
+              <w14:ligatures w14:val="standardContextual"/>
             </w:rPr>
           </w:pPr>
-          <w:hyperlink w:anchor="_Toc132565278" w:history="1">
+          <w:hyperlink w:anchor="_Toc136122696" w:history="1">
             <w:r>
               <w:rPr>
                 <w:rStyle w:val="Hyperlink"/>
@@ -784,7 +804,7 @@
                 <w:noProof/>
                 <w:webHidden/>
               </w:rPr>
-              <w:instrText xml:space="preserve"> PAGEREF _Toc132565278 \h </w:instrText>
+              <w:instrText xml:space="preserve"> PAGEREF _Toc136122696 \h </w:instrText>
             </w:r>
             <w:r>
               <w:rPr>
@@ -825,12 +845,14 @@
               <w:rFonts w:eastAsiaTheme="minorEastAsia" w:cstheme="minorBidi"/>
               <w:noProof/>
               <w:color w:val="auto"/>
+              <w:kern w:val="2"/>
               <w:sz w:val="24"/>
               <w:szCs w:val="24"/>
               <w:lang w:val="en-IN" w:eastAsia="en-GB"/>
+              <w14:ligatures w14:val="standardContextual"/>
             </w:rPr>
           </w:pPr>
-          <w:hyperlink w:anchor="_Toc132565279" w:history="1">
+          <w:hyperlink w:anchor="_Toc136122697" w:history="1">
             <w:r>
               <w:rPr>
                 <w:rStyle w:val="Hyperlink"/>
@@ -858,7 +880,7 @@
                 <w:noProof/>
                 <w:webHidden/>
               </w:rPr>
-              <w:instrText xml:space="preserve"> PAGEREF _Toc132565279 \h </w:instrText>
+              <w:instrText xml:space="preserve"> PAGEREF _Toc136122697 \h </w:instrText>
             </w:r>
             <w:r>
               <w:rPr>
@@ -899,12 +921,14 @@
               <w:rFonts w:eastAsiaTheme="minorEastAsia" w:cstheme="minorBidi"/>
               <w:noProof/>
               <w:color w:val="auto"/>
+              <w:kern w:val="2"/>
               <w:sz w:val="24"/>
               <w:szCs w:val="24"/>
               <w:lang w:val="en-IN" w:eastAsia="en-GB"/>
+              <w14:ligatures w14:val="standardContextual"/>
             </w:rPr>
           </w:pPr>
-          <w:hyperlink w:anchor="_Toc132565280" w:history="1">
+          <w:hyperlink w:anchor="_Toc136122698" w:history="1">
             <w:r>
               <w:rPr>
                 <w:rStyle w:val="Hyperlink"/>
@@ -932,7 +956,7 @@
                 <w:noProof/>
                 <w:webHidden/>
               </w:rPr>
-              <w:instrText xml:space="preserve"> PAGEREF _Toc132565280 \h </w:instrText>
+              <w:instrText xml:space="preserve"> PAGEREF _Toc136122698 \h </w:instrText>
             </w:r>
             <w:r>
               <w:rPr>
@@ -973,12 +997,14 @@
               <w:rFonts w:eastAsiaTheme="minorEastAsia" w:cstheme="minorBidi"/>
               <w:noProof/>
               <w:color w:val="auto"/>
+              <w:kern w:val="2"/>
               <w:sz w:val="24"/>
               <w:szCs w:val="24"/>
               <w:lang w:val="en-IN" w:eastAsia="en-GB"/>
+              <w14:ligatures w14:val="standardContextual"/>
             </w:rPr>
           </w:pPr>
-          <w:hyperlink w:anchor="_Toc132565281" w:history="1">
+          <w:hyperlink w:anchor="_Toc136122699" w:history="1">
             <w:r>
               <w:rPr>
                 <w:rStyle w:val="Hyperlink"/>
@@ -1006,7 +1032,7 @@
                 <w:noProof/>
                 <w:webHidden/>
               </w:rPr>
-              <w:instrText xml:space="preserve"> PAGEREF _Toc132565281 \h </w:instrText>
+              <w:instrText xml:space="preserve"> PAGEREF _Toc136122699 \h </w:instrText>
             </w:r>
             <w:r>
               <w:rPr>
@@ -1047,19 +1073,21 @@
               <w:rFonts w:eastAsiaTheme="minorEastAsia" w:cstheme="minorBidi"/>
               <w:noProof/>
               <w:color w:val="auto"/>
+              <w:kern w:val="2"/>
               <w:sz w:val="24"/>
               <w:szCs w:val="24"/>
               <w:lang w:val="en-IN" w:eastAsia="en-GB"/>
+              <w14:ligatures w14:val="standardContextual"/>
             </w:rPr>
           </w:pPr>
-          <w:hyperlink w:anchor="_Toc132565282" w:history="1">
+          <w:hyperlink w:anchor="_Toc136122700" w:history="1">
             <w:r>
               <w:rPr>
                 <w:rStyle w:val="Hyperlink"/>
                 <w:rFonts w:ascii="Calibri" w:hAnsi="Calibri" w:cs="Calibri"/>
                 <w:noProof/>
               </w:rPr>
-              <w:t>Papers</w:t>
+              <w:t>Feature Engineering</w:t>
             </w:r>
             <w:r>
               <w:rPr>
@@ -1080,7 +1108,7 @@
                 <w:noProof/>
                 <w:webHidden/>
               </w:rPr>
-              <w:instrText xml:space="preserve"> PAGEREF _Toc132565282 \h </w:instrText>
+              <w:instrText xml:space="preserve"> PAGEREF _Toc136122700 \h </w:instrText>
             </w:r>
             <w:r>
               <w:rPr>
@@ -1121,19 +1149,21 @@
               <w:rFonts w:eastAsiaTheme="minorEastAsia" w:cstheme="minorBidi"/>
               <w:noProof/>
               <w:color w:val="auto"/>
+              <w:kern w:val="2"/>
               <w:sz w:val="24"/>
               <w:szCs w:val="24"/>
               <w:lang w:val="en-IN" w:eastAsia="en-GB"/>
+              <w14:ligatures w14:val="standardContextual"/>
             </w:rPr>
           </w:pPr>
-          <w:hyperlink w:anchor="_Toc132565283" w:history="1">
+          <w:hyperlink w:anchor="_Toc136122701" w:history="1">
             <w:r>
               <w:rPr>
                 <w:rStyle w:val="Hyperlink"/>
                 <w:rFonts w:ascii="Calibri" w:hAnsi="Calibri" w:cs="Calibri"/>
                 <w:noProof/>
               </w:rPr>
-              <w:t>Practice</w:t>
+              <w:t>Interpreting ML models</w:t>
             </w:r>
             <w:r>
               <w:rPr>
@@ -1154,7 +1184,7 @@
                 <w:noProof/>
                 <w:webHidden/>
               </w:rPr>
-              <w:instrText xml:space="preserve"> PAGEREF _Toc132565283 \h </w:instrText>
+              <w:instrText xml:space="preserve"> PAGEREF _Toc136122701 \h </w:instrText>
             </w:r>
             <w:r>
               <w:rPr>
@@ -1195,18 +1225,172 @@
               <w:rFonts w:eastAsiaTheme="minorEastAsia" w:cstheme="minorBidi"/>
               <w:noProof/>
               <w:color w:val="auto"/>
+              <w:kern w:val="2"/>
               <w:sz w:val="24"/>
               <w:szCs w:val="24"/>
               <w:lang w:val="en-IN" w:eastAsia="en-GB"/>
+              <w14:ligatures w14:val="standardContextual"/>
             </w:rPr>
           </w:pPr>
-          <w:hyperlink w:anchor="_Toc132565284" w:history="1">
+          <w:hyperlink w:anchor="_Toc136122702" w:history="1">
             <w:r>
               <w:rPr>
                 <w:rStyle w:val="Hyperlink"/>
                 <w:rFonts w:ascii="Calibri" w:hAnsi="Calibri" w:cs="Calibri"/>
                 <w:noProof/>
               </w:rPr>
+              <w:t>Papers</w:t>
+            </w:r>
+            <w:r>
+              <w:rPr>
+                <w:noProof/>
+                <w:webHidden/>
+              </w:rPr>
+              <w:tab/>
+            </w:r>
+            <w:r>
+              <w:rPr>
+                <w:noProof/>
+                <w:webHidden/>
+              </w:rPr>
+              <w:fldChar w:fldCharType="begin"/>
+            </w:r>
+            <w:r>
+              <w:rPr>
+                <w:noProof/>
+                <w:webHidden/>
+              </w:rPr>
+              <w:instrText xml:space="preserve"> PAGEREF _Toc136122702 \h </w:instrText>
+            </w:r>
+            <w:r>
+              <w:rPr>
+                <w:noProof/>
+                <w:webHidden/>
+              </w:rPr>
+            </w:r>
+            <w:r>
+              <w:rPr>
+                <w:noProof/>
+                <w:webHidden/>
+              </w:rPr>
+              <w:fldChar w:fldCharType="separate"/>
+            </w:r>
+            <w:r>
+              <w:rPr>
+                <w:noProof/>
+                <w:webHidden/>
+              </w:rPr>
+              <w:t>3</w:t>
+            </w:r>
+            <w:r>
+              <w:rPr>
+                <w:noProof/>
+                <w:webHidden/>
+              </w:rPr>
+              <w:fldChar w:fldCharType="end"/>
+            </w:r>
+          </w:hyperlink>
+        </w:p>
+        <w:p>
+          <w:pPr>
+            <w:pStyle w:val="TOC3"/>
+            <w:tabs>
+              <w:tab w:val="right" w:leader="dot" w:pos="9737"/>
+            </w:tabs>
+            <w:rPr>
+              <w:rFonts w:eastAsiaTheme="minorEastAsia" w:cstheme="minorBidi"/>
+              <w:noProof/>
+              <w:color w:val="auto"/>
+              <w:kern w:val="2"/>
+              <w:sz w:val="24"/>
+              <w:szCs w:val="24"/>
+              <w:lang w:val="en-IN" w:eastAsia="en-GB"/>
+              <w14:ligatures w14:val="standardContextual"/>
+            </w:rPr>
+          </w:pPr>
+          <w:hyperlink w:anchor="_Toc136122703" w:history="1">
+            <w:r>
+              <w:rPr>
+                <w:rStyle w:val="Hyperlink"/>
+                <w:rFonts w:ascii="Calibri" w:hAnsi="Calibri" w:cs="Calibri"/>
+                <w:noProof/>
+              </w:rPr>
+              <w:t>Practice</w:t>
+            </w:r>
+            <w:r>
+              <w:rPr>
+                <w:noProof/>
+                <w:webHidden/>
+              </w:rPr>
+              <w:tab/>
+            </w:r>
+            <w:r>
+              <w:rPr>
+                <w:noProof/>
+                <w:webHidden/>
+              </w:rPr>
+              <w:fldChar w:fldCharType="begin"/>
+            </w:r>
+            <w:r>
+              <w:rPr>
+                <w:noProof/>
+                <w:webHidden/>
+              </w:rPr>
+              <w:instrText xml:space="preserve"> PAGEREF _Toc136122703 \h </w:instrText>
+            </w:r>
+            <w:r>
+              <w:rPr>
+                <w:noProof/>
+                <w:webHidden/>
+              </w:rPr>
+            </w:r>
+            <w:r>
+              <w:rPr>
+                <w:noProof/>
+                <w:webHidden/>
+              </w:rPr>
+              <w:fldChar w:fldCharType="separate"/>
+            </w:r>
+            <w:r>
+              <w:rPr>
+                <w:noProof/>
+                <w:webHidden/>
+              </w:rPr>
+              <w:t>3</w:t>
+            </w:r>
+            <w:r>
+              <w:rPr>
+                <w:noProof/>
+                <w:webHidden/>
+              </w:rPr>
+              <w:fldChar w:fldCharType="end"/>
+            </w:r>
+          </w:hyperlink>
+        </w:p>
+        <w:p>
+          <w:pPr>
+            <w:pStyle w:val="TOC3"/>
+            <w:tabs>
+              <w:tab w:val="right" w:leader="dot" w:pos="9737"/>
+            </w:tabs>
+            <w:rPr>
+              <w:rFonts w:eastAsiaTheme="minorEastAsia" w:cstheme="minorBidi"/>
+              <w:noProof/>
+              <w:color w:val="auto"/>
+              <w:kern w:val="2"/>
+              <w:sz w:val="24"/>
+              <w:szCs w:val="24"/>
+              <w:lang w:val="en-IN" w:eastAsia="en-GB"/>
+              <w14:ligatures w14:val="standardContextual"/>
+            </w:rPr>
+          </w:pPr>
+          <w:hyperlink w:anchor="_Toc136122704" w:history="1">
+            <w:r>
+              <w:rPr>
+                <w:rStyle w:val="Hyperlink"/>
+                <w:rFonts w:ascii="Calibri" w:hAnsi="Calibri" w:cs="Calibri"/>
+                <w:noProof/>
+              </w:rPr>
               <w:t>Ops</w:t>
             </w:r>
             <w:r>
@@ -1228,7 +1412,7 @@
                 <w:noProof/>
                 <w:webHidden/>
               </w:rPr>
-              <w:instrText xml:space="preserve"> PAGEREF _Toc132565284 \h </w:instrText>
+              <w:instrText xml:space="preserve"> PAGEREF _Toc136122704 \h </w:instrText>
             </w:r>
             <w:r>
               <w:rPr>
@@ -1271,12 +1455,14 @@
               <w:bCs w:val="0"/>
               <w:noProof/>
               <w:color w:val="auto"/>
+              <w:kern w:val="2"/>
               <w:sz w:val="24"/>
               <w:szCs w:val="24"/>
               <w:lang w:val="en-IN" w:eastAsia="en-GB"/>
+              <w14:ligatures w14:val="standardContextual"/>
             </w:rPr>
           </w:pPr>
-          <w:hyperlink w:anchor="_Toc132565285" w:history="1">
+          <w:hyperlink w:anchor="_Toc136122705" w:history="1">
             <w:r>
               <w:rPr>
                 <w:rStyle w:val="Hyperlink"/>
@@ -1303,7 +1489,7 @@
                 <w:noProof/>
                 <w:webHidden/>
               </w:rPr>
-              <w:instrText xml:space="preserve"> PAGEREF _Toc132565285 \h </w:instrText>
+              <w:instrText xml:space="preserve"> PAGEREF _Toc136122705 \h </w:instrText>
             </w:r>
             <w:r>
               <w:rPr>
@@ -1323,7 +1509,7 @@
                 <w:noProof/>
                 <w:webHidden/>
               </w:rPr>
-              <w:t>3</w:t>
+              <w:t>4</w:t>
             </w:r>
             <w:r>
               <w:rPr>
@@ -1344,12 +1530,14 @@
               <w:rFonts w:eastAsiaTheme="minorEastAsia" w:cstheme="minorBidi"/>
               <w:noProof/>
               <w:color w:val="auto"/>
+              <w:kern w:val="2"/>
               <w:sz w:val="24"/>
               <w:szCs w:val="24"/>
               <w:lang w:val="en-IN" w:eastAsia="en-GB"/>
+              <w14:ligatures w14:val="standardContextual"/>
             </w:rPr>
           </w:pPr>
-          <w:hyperlink w:anchor="_Toc132565286" w:history="1">
+          <w:hyperlink w:anchor="_Toc136122706" w:history="1">
             <w:r>
               <w:rPr>
                 <w:rStyle w:val="Hyperlink"/>
@@ -1377,7 +1565,7 @@
                 <w:noProof/>
                 <w:webHidden/>
               </w:rPr>
-              <w:instrText xml:space="preserve"> PAGEREF _Toc132565286 \h </w:instrText>
+              <w:instrText xml:space="preserve"> PAGEREF _Toc136122706 \h </w:instrText>
             </w:r>
             <w:r>
               <w:rPr>
@@ -1397,7 +1585,7 @@
                 <w:noProof/>
                 <w:webHidden/>
               </w:rPr>
-              <w:t>3</w:t>
+              <w:t>4</w:t>
             </w:r>
             <w:r>
               <w:rPr>
@@ -1420,12 +1608,14 @@
               <w:bCs w:val="0"/>
               <w:noProof/>
               <w:color w:val="auto"/>
+              <w:kern w:val="2"/>
               <w:sz w:val="24"/>
               <w:szCs w:val="24"/>
               <w:lang w:val="en-IN" w:eastAsia="en-GB"/>
+              <w14:ligatures w14:val="standardContextual"/>
             </w:rPr>
           </w:pPr>
-          <w:hyperlink w:anchor="_Toc132565287" w:history="1">
+          <w:hyperlink w:anchor="_Toc136122707" w:history="1">
             <w:r>
               <w:rPr>
                 <w:rStyle w:val="Hyperlink"/>
@@ -1452,7 +1642,7 @@
                 <w:noProof/>
                 <w:webHidden/>
               </w:rPr>
-              <w:instrText xml:space="preserve"> PAGEREF _Toc132565287 \h </w:instrText>
+              <w:instrText xml:space="preserve"> PAGEREF _Toc136122707 \h </w:instrText>
             </w:r>
             <w:r>
               <w:rPr>
@@ -1472,7 +1662,7 @@
                 <w:noProof/>
                 <w:webHidden/>
               </w:rPr>
-              <w:t>3</w:t>
+              <w:t>4</w:t>
             </w:r>
             <w:r>
               <w:rPr>
@@ -1495,12 +1685,14 @@
               <w:bCs w:val="0"/>
               <w:noProof/>
               <w:color w:val="auto"/>
+              <w:kern w:val="2"/>
               <w:sz w:val="24"/>
               <w:szCs w:val="24"/>
               <w:lang w:val="en-IN" w:eastAsia="en-GB"/>
+              <w14:ligatures w14:val="standardContextual"/>
             </w:rPr>
           </w:pPr>
-          <w:hyperlink w:anchor="_Toc132565288" w:history="1">
+          <w:hyperlink w:anchor="_Toc136122708" w:history="1">
             <w:r>
               <w:rPr>
                 <w:rStyle w:val="Hyperlink"/>
@@ -1527,7 +1719,7 @@
                 <w:noProof/>
                 <w:webHidden/>
               </w:rPr>
-              <w:instrText xml:space="preserve"> PAGEREF _Toc132565288 \h </w:instrText>
+              <w:instrText xml:space="preserve"> PAGEREF _Toc136122708 \h </w:instrText>
             </w:r>
             <w:r>
               <w:rPr>
@@ -1570,12 +1762,14 @@
               <w:bCs w:val="0"/>
               <w:noProof/>
               <w:color w:val="auto"/>
+              <w:kern w:val="2"/>
               <w:sz w:val="24"/>
               <w:szCs w:val="24"/>
               <w:lang w:val="en-IN" w:eastAsia="en-GB"/>
+              <w14:ligatures w14:val="standardContextual"/>
             </w:rPr>
           </w:pPr>
-          <w:hyperlink w:anchor="_Toc132565289" w:history="1">
+          <w:hyperlink w:anchor="_Toc136122709" w:history="1">
             <w:r>
               <w:rPr>
                 <w:rStyle w:val="Hyperlink"/>
@@ -1602,7 +1796,7 @@
                 <w:noProof/>
                 <w:webHidden/>
               </w:rPr>
-              <w:instrText xml:space="preserve"> PAGEREF _Toc132565289 \h </w:instrText>
+              <w:instrText xml:space="preserve"> PAGEREF _Toc136122709 \h </w:instrText>
             </w:r>
             <w:r>
               <w:rPr>
@@ -1645,12 +1839,14 @@
               <w:bCs w:val="0"/>
               <w:noProof/>
               <w:color w:val="auto"/>
+              <w:kern w:val="2"/>
               <w:sz w:val="24"/>
               <w:szCs w:val="24"/>
               <w:lang w:val="en-IN" w:eastAsia="en-GB"/>
+              <w14:ligatures w14:val="standardContextual"/>
             </w:rPr>
           </w:pPr>
-          <w:hyperlink w:anchor="_Toc132565290" w:history="1">
+          <w:hyperlink w:anchor="_Toc136122710" w:history="1">
             <w:r>
               <w:rPr>
                 <w:rStyle w:val="Hyperlink"/>
@@ -1677,7 +1873,7 @@
                 <w:noProof/>
                 <w:webHidden/>
               </w:rPr>
-              <w:instrText xml:space="preserve"> PAGEREF _Toc132565290 \h </w:instrText>
+              <w:instrText xml:space="preserve"> PAGEREF _Toc136122710 \h </w:instrText>
             </w:r>
             <w:r>
               <w:rPr>
@@ -1697,7 +1893,7 @@
                 <w:noProof/>
                 <w:webHidden/>
               </w:rPr>
-              <w:t>4</w:t>
+              <w:t>5</w:t>
             </w:r>
             <w:r>
               <w:rPr>
@@ -1738,7 +1934,7 @@
         <w:pStyle w:val="Heading2"/>
         <w:spacing w:after="138"/>
       </w:pPr>
-      <w:bookmarkStart w:id="0" w:name="_Toc132565269"/>
+      <w:bookmarkStart w:id="0" w:name="_Toc136122687"/>
       <w:r>
         <w:t>Python</w:t>
       </w:r>
@@ -1750,7 +1946,7 @@
         <w:pStyle w:val="Heading3"/>
         <w:spacing w:after="138"/>
       </w:pPr>
-      <w:bookmarkStart w:id="1" w:name="_Toc132565270"/>
+      <w:bookmarkStart w:id="1" w:name="_Toc136122688"/>
       <w:r>
         <w:rPr>
           <w:rFonts w:ascii="Calibri" w:hAnsi="Calibri" w:cs="Calibri"/>
@@ -1764,7 +1960,13 @@
     <w:p>
       <w:pPr>
         <w:ind w:firstLine="720"/>
-      </w:pPr>
+        <w:rPr>
+          <w:rStyle w:val="Hyperlink"/>
+        </w:rPr>
+      </w:pPr>
+      <w:r>
+        <w:t xml:space="preserve">Basics: </w:t>
+      </w:r>
       <w:hyperlink r:id="rId8" w:history="1">
         <w:r>
           <w:rPr>
@@ -1776,38 +1978,17 @@
     </w:p>
     <w:p>
       <w:pPr>
-        <w:pStyle w:val="Heading3"/>
-        <w:spacing w:after="138"/>
-        <w:rPr>
-          <w:rFonts w:ascii="Calibri" w:hAnsi="Calibri" w:cs="Calibri"/>
-          <w:sz w:val="28"/>
-          <w:szCs w:val="28"/>
-        </w:rPr>
-      </w:pPr>
-      <w:bookmarkStart w:id="2" w:name="_Toc132565271"/>
+        <w:ind w:firstLine="720"/>
+      </w:pPr>
       <w:r>
-        <w:rPr>
-          <w:rFonts w:ascii="Calibri" w:hAnsi="Calibri" w:cs="Calibri"/>
-          <w:sz w:val="28"/>
-          <w:szCs w:val="28"/>
-        </w:rPr>
-        <w:t>Design Aphorisms</w:t>
-      </w:r>
-      <w:bookmarkEnd w:id="2"/>
-    </w:p>
-    <w:p>
-      <w:pPr>
-        <w:spacing w:after="138"/>
-      </w:pPr>
-      <w:r>
-        <w:tab/>
+        <w:t xml:space="preserve">Generators: </w:t>
       </w:r>
       <w:hyperlink r:id="rId9" w:history="1">
         <w:r>
           <w:rPr>
             <w:rStyle w:val="Hyperlink"/>
           </w:rPr>
-          <w:t>PEP 20 -- The Zen of Python | Python.org</w:t>
+          <w:t>https://inmachineswetrust.com/posts/understanding-generators/</w:t>
         </w:r>
       </w:hyperlink>
     </w:p>
@@ -1821,20 +2002,23 @@
           <w:szCs w:val="28"/>
         </w:rPr>
       </w:pPr>
-      <w:bookmarkStart w:id="3" w:name="_Toc132565272"/>
+      <w:bookmarkStart w:id="2" w:name="_Toc136122689"/>
       <w:r>
         <w:rPr>
           <w:rFonts w:ascii="Calibri" w:hAnsi="Calibri" w:cs="Calibri"/>
           <w:sz w:val="28"/>
           <w:szCs w:val="28"/>
         </w:rPr>
-        <w:t>Coding Conventions</w:t>
+        <w:t>Design Aphorisms</w:t>
       </w:r>
-      <w:bookmarkEnd w:id="3"/>
+      <w:bookmarkEnd w:id="2"/>
     </w:p>
     <w:p>
       <w:pPr>
         <w:spacing w:after="138"/>
+        <w:rPr>
+          <w:rStyle w:val="Hyperlink"/>
+        </w:rPr>
       </w:pPr>
       <w:r>
         <w:tab/>
@@ -1844,6 +2028,57 @@
           <w:rPr>
             <w:rStyle w:val="Hyperlink"/>
           </w:rPr>
+          <w:t>PEP 20 -- The Zen of Python | Python.org</w:t>
+        </w:r>
+      </w:hyperlink>
+    </w:p>
+    <w:p>
+      <w:pPr>
+        <w:spacing w:after="138"/>
+        <w:ind w:firstLine="720"/>
+      </w:pPr>
+      <w:hyperlink r:id="rId11" w:history="1">
+        <w:r>
+          <w:rPr>
+            <w:rStyle w:val="Hyperlink"/>
+          </w:rPr>
+          <w:t>Type hinting</w:t>
+        </w:r>
+      </w:hyperlink>
+    </w:p>
+    <w:p>
+      <w:pPr>
+        <w:pStyle w:val="Heading3"/>
+        <w:spacing w:after="138"/>
+        <w:rPr>
+          <w:rFonts w:ascii="Calibri" w:hAnsi="Calibri" w:cs="Calibri"/>
+          <w:sz w:val="28"/>
+          <w:szCs w:val="28"/>
+        </w:rPr>
+      </w:pPr>
+      <w:bookmarkStart w:id="3" w:name="_Toc136122690"/>
+      <w:r>
+        <w:rPr>
+          <w:rFonts w:ascii="Calibri" w:hAnsi="Calibri" w:cs="Calibri"/>
+          <w:sz w:val="28"/>
+          <w:szCs w:val="28"/>
+        </w:rPr>
+        <w:t>Coding Conventions</w:t>
+      </w:r>
+      <w:bookmarkEnd w:id="3"/>
+    </w:p>
+    <w:p>
+      <w:pPr>
+        <w:spacing w:after="138"/>
+      </w:pPr>
+      <w:r>
+        <w:tab/>
+      </w:r>
+      <w:hyperlink r:id="rId12" w:history="1">
+        <w:r>
+          <w:rPr>
+            <w:rStyle w:val="Hyperlink"/>
+          </w:rPr>
           <w:t>https://lwn.net/Articles/868490/</w:t>
         </w:r>
       </w:hyperlink>
@@ -1855,7 +2090,7 @@
       <w:r>
         <w:tab/>
       </w:r>
-      <w:hyperlink r:id="rId11" w:history="1">
+      <w:hyperlink r:id="rId13" w:history="1">
         <w:r>
           <w:rPr>
             <w:rStyle w:val="Hyperlink"/>
@@ -1874,7 +2109,7 @@
           <w:szCs w:val="28"/>
         </w:rPr>
       </w:pPr>
-      <w:bookmarkStart w:id="4" w:name="_Toc132565273"/>
+      <w:bookmarkStart w:id="4" w:name="_Toc136122691"/>
       <w:r>
         <w:rPr>
           <w:rFonts w:ascii="Calibri" w:hAnsi="Calibri" w:cs="Calibri"/>
@@ -1890,7 +2125,7 @@
         <w:pStyle w:val="ListParagraph"/>
         <w:spacing w:after="138"/>
       </w:pPr>
-      <w:hyperlink r:id="rId12" w:history="1">
+      <w:hyperlink r:id="rId14" w:history="1">
         <w:r>
           <w:rPr>
             <w:rStyle w:val="Hyperlink"/>
@@ -1907,7 +2142,7 @@
           <w:rStyle w:val="Hyperlink"/>
         </w:rPr>
       </w:pPr>
-      <w:hyperlink r:id="rId13" w:history="1">
+      <w:hyperlink r:id="rId15" w:history="1">
         <w:r>
           <w:rPr>
             <w:rStyle w:val="Hyperlink"/>
@@ -1925,7 +2160,7 @@
           <w:u w:val="single"/>
         </w:rPr>
       </w:pPr>
-      <w:hyperlink r:id="rId14" w:history="1">
+      <w:hyperlink r:id="rId16" w:history="1">
         <w:r>
           <w:rPr>
             <w:rStyle w:val="Hyperlink"/>
@@ -1944,7 +2179,7 @@
           <w:szCs w:val="28"/>
         </w:rPr>
       </w:pPr>
-      <w:bookmarkStart w:id="5" w:name="_Toc132565274"/>
+      <w:bookmarkStart w:id="5" w:name="_Toc136122692"/>
       <w:r>
         <w:rPr>
           <w:rFonts w:ascii="Calibri" w:hAnsi="Calibri" w:cs="Calibri"/>
@@ -1962,7 +2197,7 @@
           <w:lang w:eastAsia="en-IN"/>
         </w:rPr>
       </w:pPr>
-      <w:hyperlink r:id="rId15" w:history="1">
+      <w:hyperlink r:id="rId17" w:history="1">
         <w:r>
           <w:rPr>
             <w:rStyle w:val="Hyperlink"/>
@@ -1982,7 +2217,7 @@
           <w:szCs w:val="28"/>
         </w:rPr>
       </w:pPr>
-      <w:bookmarkStart w:id="6" w:name="_Toc132565275"/>
+      <w:bookmarkStart w:id="6" w:name="_Toc136122693"/>
       <w:r>
         <w:rPr>
           <w:rFonts w:ascii="Calibri" w:hAnsi="Calibri" w:cs="Calibri"/>
@@ -2006,7 +2241,7 @@
         <w:spacing w:after="40"/>
         <w:ind w:firstLine="720"/>
       </w:pPr>
-      <w:hyperlink r:id="rId16" w:history="1">
+      <w:hyperlink r:id="rId18" w:history="1">
         <w:r>
           <w:rPr>
             <w:rStyle w:val="Hyperlink"/>
@@ -2023,7 +2258,7 @@
           <w:rStyle w:val="Hyperlink"/>
         </w:rPr>
       </w:pPr>
-      <w:hyperlink r:id="rId17" w:history="1">
+      <w:hyperlink r:id="rId19" w:history="1">
         <w:r>
           <w:rPr>
             <w:rStyle w:val="Hyperlink"/>
@@ -2039,7 +2274,7 @@
           <w:rStyle w:val="Hyperlink"/>
         </w:rPr>
       </w:pPr>
-      <w:hyperlink r:id="rId18" w:history="1">
+      <w:hyperlink r:id="rId20" w:history="1">
         <w:r>
           <w:rPr>
             <w:rStyle w:val="Hyperlink"/>
@@ -2058,7 +2293,7 @@
           <w:szCs w:val="28"/>
         </w:rPr>
       </w:pPr>
-      <w:bookmarkStart w:id="7" w:name="_Toc132565276"/>
+      <w:bookmarkStart w:id="7" w:name="_Toc136122694"/>
       <w:r>
         <w:rPr>
           <w:rFonts w:ascii="Calibri" w:hAnsi="Calibri" w:cs="Calibri"/>
@@ -2073,10 +2308,11 @@
       <w:pPr>
         <w:ind w:firstLine="720"/>
         <w:rPr>
-          <w:rStyle w:val="Hyperlink"/>
-        </w:rPr>
-      </w:pPr>
-      <w:hyperlink r:id="rId19" w:history="1">
+          <w:color w:val="0000FF"/>
+          <w:u w:val="single"/>
+        </w:rPr>
+      </w:pPr>
+      <w:hyperlink r:id="rId21" w:history="1">
         <w:r>
           <w:rPr>
             <w:rStyle w:val="Hyperlink"/>
@@ -2095,34 +2331,10 @@
     </w:p>
     <w:p>
       <w:pPr>
-        <w:ind w:firstLine="720"/>
-        <w:rPr>
-          <w:lang w:eastAsia="en-IN"/>
-        </w:rPr>
-      </w:pPr>
-    </w:p>
-    <w:p>
-      <w:pPr>
-        <w:ind w:firstLine="720"/>
-        <w:rPr>
-          <w:lang w:eastAsia="en-IN"/>
-        </w:rPr>
-      </w:pPr>
-    </w:p>
-    <w:p>
-      <w:pPr>
-        <w:ind w:firstLine="720"/>
-        <w:rPr>
-          <w:lang w:eastAsia="en-IN"/>
-        </w:rPr>
-      </w:pPr>
-    </w:p>
-    <w:p>
-      <w:pPr>
         <w:pStyle w:val="Heading2"/>
         <w:spacing w:after="138"/>
       </w:pPr>
-      <w:bookmarkStart w:id="8" w:name="_Toc132565277"/>
+      <w:bookmarkStart w:id="8" w:name="_Toc136122695"/>
       <w:r>
         <w:lastRenderedPageBreak/>
         <w:t>Machine Learning</w:t>
@@ -2140,7 +2352,7 @@
           <w:szCs w:val="28"/>
         </w:rPr>
       </w:pPr>
-      <w:bookmarkStart w:id="9" w:name="_Toc132565278"/>
+      <w:bookmarkStart w:id="9" w:name="_Toc136122696"/>
       <w:r>
         <w:rPr>
           <w:rFonts w:ascii="Calibri" w:hAnsi="Calibri" w:cs="Calibri"/>
@@ -2154,8 +2366,11 @@
     <w:p>
       <w:pPr>
         <w:ind w:firstLine="720"/>
-      </w:pPr>
-      <w:hyperlink r:id="rId20" w:history="1">
+        <w:rPr>
+          <w:rStyle w:val="Hyperlink"/>
+        </w:rPr>
+      </w:pPr>
+      <w:hyperlink r:id="rId22" w:history="1">
         <w:r>
           <w:rPr>
             <w:rStyle w:val="Hyperlink"/>
@@ -2166,6 +2381,19 @@
     </w:p>
     <w:p>
       <w:pPr>
+        <w:ind w:firstLine="720"/>
+      </w:pPr>
+      <w:hyperlink r:id="rId23" w:history="1">
+        <w:r>
+          <w:rPr>
+            <w:rStyle w:val="Hyperlink"/>
+          </w:rPr>
+          <w:t>https://sebastianraschka.com/blog/2021/ml-course.html</w:t>
+        </w:r>
+      </w:hyperlink>
+    </w:p>
+    <w:p>
+      <w:pPr>
         <w:pStyle w:val="Heading3"/>
         <w:spacing w:after="138"/>
         <w:rPr>
@@ -2174,7 +2402,7 @@
           <w:szCs w:val="28"/>
         </w:rPr>
       </w:pPr>
-      <w:bookmarkStart w:id="10" w:name="_Toc132565279"/>
+      <w:bookmarkStart w:id="10" w:name="_Toc136122697"/>
       <w:r>
         <w:rPr>
           <w:rFonts w:ascii="Calibri" w:hAnsi="Calibri" w:cs="Calibri"/>
@@ -2189,13 +2417,13 @@
       <w:pPr>
         <w:ind w:firstLine="720"/>
         <w:rPr>
-          <w:lang w:eastAsia="en-IN"/>
+          <w:rStyle w:val="Hyperlink"/>
         </w:rPr>
       </w:pPr>
       <w:r>
         <w:t xml:space="preserve">Tree based: </w:t>
       </w:r>
-      <w:hyperlink r:id="rId21" w:history="1">
+      <w:hyperlink r:id="rId24" w:history="1">
         <w:r>
           <w:rPr>
             <w:rStyle w:val="Hyperlink"/>
@@ -2206,6 +2434,32 @@
     </w:p>
     <w:p>
       <w:pPr>
+        <w:ind w:firstLine="720"/>
+        <w:rPr>
+          <w:lang w:eastAsia="en-IN"/>
+        </w:rPr>
+      </w:pPr>
+      <w:r>
+        <w:t>Dim reduction</w:t>
+      </w:r>
+      <w:r>
+        <w:t>:</w:t>
+      </w:r>
+      <w:r>
+        <w:t xml:space="preserve"> </w:t>
+      </w:r>
+      <w:hyperlink r:id="rId25" w:history="1">
+        <w:r>
+          <w:rPr>
+            <w:rStyle w:val="Hyperlink"/>
+            <w:lang w:eastAsia="en-IN"/>
+          </w:rPr>
+          <w:t>https://www.youtube.com/watch?v=ioXKxulmwVQ&amp;ab_channel=PyData</w:t>
+        </w:r>
+      </w:hyperlink>
+    </w:p>
+    <w:p>
+      <w:pPr>
         <w:pStyle w:val="Heading3"/>
         <w:spacing w:after="138"/>
         <w:rPr>
@@ -2214,14 +2468,22 @@
           <w:szCs w:val="28"/>
         </w:rPr>
       </w:pPr>
-      <w:bookmarkStart w:id="11" w:name="_Toc132565280"/>
+      <w:bookmarkStart w:id="11" w:name="_Toc136122698"/>
       <w:r>
         <w:rPr>
           <w:rFonts w:ascii="Calibri" w:hAnsi="Calibri" w:cs="Calibri"/>
           <w:sz w:val="28"/>
           <w:szCs w:val="28"/>
         </w:rPr>
-        <w:t>Metrics</w:t>
+        <w:t>Metric</w:t>
+      </w:r>
+      <w:r>
+        <w:rPr>
+          <w:rFonts w:ascii="Calibri" w:hAnsi="Calibri" w:cs="Calibri"/>
+          <w:sz w:val="28"/>
+          <w:szCs w:val="28"/>
+        </w:rPr>
+        <w:t>s</w:t>
       </w:r>
       <w:bookmarkEnd w:id="11"/>
     </w:p>
@@ -2229,7 +2491,7 @@
       <w:r>
         <w:tab/>
       </w:r>
-      <w:hyperlink r:id="rId22" w:history="1">
+      <w:hyperlink r:id="rId26" w:history="1">
         <w:r>
           <w:rPr>
             <w:rStyle w:val="Hyperlink"/>
@@ -2248,7 +2510,7 @@
           <w:szCs w:val="28"/>
         </w:rPr>
       </w:pPr>
-      <w:bookmarkStart w:id="12" w:name="_Toc132565281"/>
+      <w:bookmarkStart w:id="12" w:name="_Toc136122699"/>
       <w:r>
         <w:rPr>
           <w:rFonts w:ascii="Calibri" w:hAnsi="Calibri" w:cs="Calibri"/>
@@ -2260,14 +2522,40 @@
       <w:bookmarkEnd w:id="12"/>
     </w:p>
     <w:p>
+      <w:r>
+        <w:tab/>
+      </w:r>
+      <w:hyperlink r:id="rId27" w:history="1">
+        <w:r>
+          <w:rPr>
+            <w:rStyle w:val="Hyperlink"/>
+          </w:rPr>
+          <w:t xml:space="preserve">Building a repeatable data analysis project in </w:t>
+        </w:r>
+        <w:proofErr w:type="spellStart"/>
+        <w:r>
+          <w:rPr>
+            <w:rStyle w:val="Hyperlink"/>
+          </w:rPr>
+          <w:t>jupyter</w:t>
+        </w:r>
+        <w:proofErr w:type="spellEnd"/>
+        <w:r>
+          <w:rPr>
+            <w:rStyle w:val="Hyperlink"/>
+          </w:rPr>
+          <w:t xml:space="preserve"> notebook</w:t>
+        </w:r>
+      </w:hyperlink>
+    </w:p>
+    <w:p>
       <w:pPr>
         <w:ind w:firstLine="720"/>
         <w:rPr>
-          <w:color w:val="0000FF"/>
-          <w:u w:val="single"/>
-        </w:rPr>
-      </w:pPr>
-      <w:hyperlink r:id="rId23" w:history="1">
+          <w:rStyle w:val="Hyperlink"/>
+        </w:rPr>
+      </w:pPr>
+      <w:hyperlink r:id="rId28" w:history="1">
         <w:r>
           <w:rPr>
             <w:rStyle w:val="Hyperlink"/>
@@ -2278,6 +2566,22 @@
     </w:p>
     <w:p>
       <w:pPr>
+        <w:ind w:firstLine="720"/>
+        <w:rPr>
+          <w:rStyle w:val="Hyperlink"/>
+        </w:rPr>
+      </w:pPr>
+      <w:hyperlink r:id="rId29" w:history="1">
+        <w:r>
+          <w:rPr>
+            <w:rStyle w:val="Hyperlink"/>
+          </w:rPr>
+          <w:t>Building a spam filter</w:t>
+        </w:r>
+      </w:hyperlink>
+    </w:p>
+    <w:p>
+      <w:pPr>
         <w:pStyle w:val="Heading3"/>
         <w:spacing w:after="138"/>
         <w:rPr>
@@ -2286,13 +2590,76 @@
           <w:szCs w:val="28"/>
         </w:rPr>
       </w:pPr>
-      <w:bookmarkStart w:id="13" w:name="_Toc132565282"/>
+      <w:bookmarkStart w:id="13" w:name="_Toc136122700"/>
       <w:r>
         <w:rPr>
           <w:rFonts w:ascii="Calibri" w:hAnsi="Calibri" w:cs="Calibri"/>
           <w:sz w:val="28"/>
           <w:szCs w:val="28"/>
         </w:rPr>
+        <w:t>Feature Engineering</w:t>
+      </w:r>
+      <w:bookmarkEnd w:id="13"/>
+    </w:p>
+    <w:p>
+      <w:r>
+        <w:tab/>
+      </w:r>
+      <w:hyperlink r:id="rId30" w:history="1">
+        <w:r>
+          <w:rPr>
+            <w:rStyle w:val="Hyperlink"/>
+          </w:rPr>
+          <w:t>https://bookdown.org/max/FES/intro-intro.html</w:t>
+        </w:r>
+      </w:hyperlink>
+    </w:p>
+    <w:p>
+      <w:pPr>
+        <w:pStyle w:val="Heading3"/>
+        <w:spacing w:after="138"/>
+      </w:pPr>
+      <w:bookmarkStart w:id="14" w:name="_Toc136122701"/>
+      <w:r>
+        <w:rPr>
+          <w:rFonts w:ascii="Calibri" w:hAnsi="Calibri" w:cs="Calibri"/>
+          <w:sz w:val="28"/>
+          <w:szCs w:val="28"/>
+        </w:rPr>
+        <w:t>Interpreting ML models</w:t>
+      </w:r>
+      <w:bookmarkEnd w:id="14"/>
+    </w:p>
+    <w:p>
+      <w:pPr>
+        <w:ind w:firstLine="720"/>
+      </w:pPr>
+      <w:hyperlink r:id="rId31" w:history="1">
+        <w:r>
+          <w:rPr>
+            <w:rStyle w:val="Hyperlink"/>
+          </w:rPr>
+          <w:t>https://christophm.github.io/interpretable-ml-book/index.html</w:t>
+        </w:r>
+      </w:hyperlink>
+    </w:p>
+    <w:p>
+      <w:pPr>
+        <w:pStyle w:val="Heading3"/>
+        <w:spacing w:after="138"/>
+        <w:rPr>
+          <w:rFonts w:ascii="Calibri" w:hAnsi="Calibri" w:cs="Calibri"/>
+          <w:sz w:val="28"/>
+          <w:szCs w:val="28"/>
+        </w:rPr>
+      </w:pPr>
+      <w:bookmarkStart w:id="15" w:name="_Toc136122702"/>
+      <w:r>
+        <w:rPr>
+          <w:rFonts w:ascii="Calibri" w:hAnsi="Calibri" w:cs="Calibri"/>
+          <w:sz w:val="28"/>
+          <w:szCs w:val="28"/>
+        </w:rPr>
         <w:t>P</w:t>
       </w:r>
       <w:r>
@@ -2303,7 +2670,7 @@
         </w:rPr>
         <w:t>apers</w:t>
       </w:r>
-      <w:bookmarkEnd w:id="13"/>
+      <w:bookmarkEnd w:id="15"/>
     </w:p>
     <w:p>
       <w:pPr>
@@ -2313,7 +2680,7 @@
           <w:u w:val="single"/>
         </w:rPr>
       </w:pPr>
-      <w:hyperlink r:id="rId24" w:history="1">
+      <w:hyperlink r:id="rId32" w:history="1">
         <w:r>
           <w:rPr>
             <w:rStyle w:val="Hyperlink"/>
@@ -2346,7 +2713,7 @@
           <w:szCs w:val="28"/>
         </w:rPr>
       </w:pPr>
-      <w:bookmarkStart w:id="14" w:name="_Toc132565283"/>
+      <w:bookmarkStart w:id="16" w:name="_Toc136122703"/>
       <w:r>
         <w:rPr>
           <w:rFonts w:ascii="Calibri" w:hAnsi="Calibri" w:cs="Calibri"/>
@@ -2355,13 +2722,13 @@
         </w:rPr>
         <w:t>Practice</w:t>
       </w:r>
-      <w:bookmarkEnd w:id="14"/>
+      <w:bookmarkEnd w:id="16"/>
     </w:p>
     <w:p>
       <w:pPr>
         <w:ind w:firstLine="720"/>
       </w:pPr>
-      <w:hyperlink r:id="rId25" w:history="1">
+      <w:hyperlink r:id="rId33" w:history="1">
         <w:r>
           <w:rPr>
             <w:rStyle w:val="Hyperlink"/>
@@ -2380,7 +2747,7 @@
           <w:szCs w:val="28"/>
         </w:rPr>
       </w:pPr>
-      <w:bookmarkStart w:id="15" w:name="_Toc132565284"/>
+      <w:bookmarkStart w:id="17" w:name="_Toc136122704"/>
       <w:r>
         <w:rPr>
           <w:rFonts w:ascii="Calibri" w:hAnsi="Calibri" w:cs="Calibri"/>
@@ -2389,13 +2756,13 @@
         </w:rPr>
         <w:t>Ops</w:t>
       </w:r>
-      <w:bookmarkEnd w:id="15"/>
+      <w:bookmarkEnd w:id="17"/>
     </w:p>
     <w:p>
       <w:r>
         <w:tab/>
       </w:r>
-      <w:hyperlink r:id="rId26" w:anchor="mlops" w:history="1">
+      <w:hyperlink r:id="rId34" w:anchor="mlops" w:history="1">
         <w:r>
           <w:rPr>
             <w:rStyle w:val="Hyperlink"/>
@@ -2406,19 +2773,15 @@
     </w:p>
     <w:p>
       <w:pPr>
-        <w:spacing w:after="138"/>
-      </w:pPr>
-    </w:p>
-    <w:p>
-      <w:pPr>
         <w:pStyle w:val="Heading2"/>
         <w:spacing w:after="138"/>
       </w:pPr>
-      <w:bookmarkStart w:id="16" w:name="_Toc132565285"/>
+      <w:bookmarkStart w:id="18" w:name="_Toc136122705"/>
       <w:r>
+        <w:lastRenderedPageBreak/>
         <w:t>Deep Learning</w:t>
       </w:r>
-      <w:bookmarkEnd w:id="16"/>
+      <w:bookmarkEnd w:id="18"/>
     </w:p>
     <w:p>
       <w:pPr>
@@ -2441,7 +2804,7 @@
           <w:szCs w:val="28"/>
         </w:rPr>
       </w:pPr>
-      <w:bookmarkStart w:id="17" w:name="_Toc132565286"/>
+      <w:bookmarkStart w:id="19" w:name="_Toc136122706"/>
       <w:r>
         <w:rPr>
           <w:rFonts w:ascii="Calibri" w:hAnsi="Calibri" w:cs="Calibri"/>
@@ -2450,7 +2813,7 @@
         </w:rPr>
         <w:t>Visualize</w:t>
       </w:r>
-      <w:bookmarkEnd w:id="17"/>
+      <w:bookmarkEnd w:id="19"/>
     </w:p>
     <w:p>
       <w:pPr>
@@ -2459,7 +2822,7 @@
           <w:rStyle w:val="Hyperlink"/>
         </w:rPr>
       </w:pPr>
-      <w:hyperlink r:id="rId27" w:history="1">
+      <w:hyperlink r:id="rId35" w:history="1">
         <w:proofErr w:type="spellStart"/>
         <w:r>
           <w:rPr>
@@ -2489,17 +2852,17 @@
         <w:pStyle w:val="Heading2"/>
         <w:spacing w:after="138"/>
       </w:pPr>
-      <w:bookmarkStart w:id="18" w:name="_Toc132565287"/>
+      <w:bookmarkStart w:id="20" w:name="_Toc136122707"/>
       <w:r>
         <w:t>NLP</w:t>
       </w:r>
-      <w:bookmarkEnd w:id="18"/>
+      <w:bookmarkEnd w:id="20"/>
     </w:p>
     <w:p>
       <w:r>
         <w:tab/>
       </w:r>
-      <w:hyperlink r:id="rId28" w:history="1">
+      <w:hyperlink r:id="rId36" w:history="1">
         <w:r>
           <w:rPr>
             <w:rStyle w:val="Hyperlink"/>
@@ -2510,10 +2873,9 @@
     </w:p>
     <w:p>
       <w:r>
-        <w:lastRenderedPageBreak/>
         <w:tab/>
       </w:r>
-      <w:hyperlink r:id="rId29" w:history="1">
+      <w:hyperlink r:id="rId37" w:history="1">
         <w:r>
           <w:rPr>
             <w:rStyle w:val="Hyperlink"/>
@@ -2537,11 +2899,11 @@
         <w:pStyle w:val="Heading2"/>
         <w:spacing w:after="138"/>
       </w:pPr>
-      <w:bookmarkStart w:id="19" w:name="_Toc132565288"/>
+      <w:bookmarkStart w:id="21" w:name="_Toc136122708"/>
       <w:r>
         <w:t>Git &amp; GitHub</w:t>
       </w:r>
-      <w:bookmarkEnd w:id="19"/>
+      <w:bookmarkEnd w:id="21"/>
     </w:p>
     <w:p>
       <w:pPr>
@@ -2550,7 +2912,7 @@
           <w:rStyle w:val="Hyperlink"/>
         </w:rPr>
       </w:pPr>
-      <w:hyperlink r:id="rId30" w:history="1">
+      <w:hyperlink r:id="rId38" w:history="1">
         <w:r>
           <w:rPr>
             <w:rStyle w:val="Hyperlink"/>
@@ -2566,7 +2928,7 @@
           <w:rStyle w:val="Hyperlink"/>
         </w:rPr>
       </w:pPr>
-      <w:hyperlink r:id="rId31" w:history="1">
+      <w:hyperlink r:id="rId39" w:history="1">
         <w:proofErr w:type="spellStart"/>
         <w:r>
           <w:rPr>
@@ -2590,7 +2952,7 @@
           <w:rStyle w:val="Hyperlink"/>
         </w:rPr>
       </w:pPr>
-      <w:hyperlink r:id="rId32" w:history="1">
+      <w:hyperlink r:id="rId40" w:history="1">
         <w:r>
           <w:rPr>
             <w:rStyle w:val="Hyperlink"/>
@@ -2606,7 +2968,7 @@
           <w:rStyle w:val="Hyperlink"/>
         </w:rPr>
       </w:pPr>
-      <w:hyperlink r:id="rId33" w:history="1">
+      <w:hyperlink r:id="rId41" w:history="1">
         <w:r>
           <w:rPr>
             <w:rStyle w:val="Hyperlink"/>
@@ -2622,19 +2984,32 @@
           <w:rStyle w:val="Hyperlink"/>
         </w:rPr>
       </w:pPr>
+      <w:r>
+        <w:rPr>
+          <w:rStyle w:val="Hyperlink"/>
+        </w:rPr>
+        <w:t>https://inmachineswetrust.com/posts/git-deep-dive-checkout/</w:t>
+      </w:r>
+    </w:p>
+    <w:p>
+      <w:pPr>
+        <w:ind w:firstLine="720"/>
+        <w:rPr>
+          <w:rStyle w:val="Hyperlink"/>
+        </w:rPr>
+      </w:pPr>
     </w:p>
     <w:p>
       <w:pPr>
         <w:pStyle w:val="Heading2"/>
         <w:spacing w:after="138"/>
       </w:pPr>
-      <w:bookmarkStart w:id="20" w:name="_Toc132565289"/>
+      <w:bookmarkStart w:id="22" w:name="_Toc136122709"/>
       <w:r>
         <w:t>Report Writing &amp; Documentation</w:t>
       </w:r>
-      <w:bookmarkEnd w:id="20"/>
-    </w:p>
-    <w:p/>
+      <w:bookmarkEnd w:id="22"/>
+    </w:p>
     <w:p>
       <w:pPr>
         <w:spacing w:after="0" w:line="271" w:lineRule="auto"/>
@@ -2643,7 +3018,7 @@
           <w:rStyle w:val="Hyperlink"/>
         </w:rPr>
       </w:pPr>
-      <w:hyperlink r:id="rId34" w:history="1">
+      <w:hyperlink r:id="rId42" w:history="1">
         <w:r>
           <w:rPr>
             <w:rStyle w:val="Hyperlink"/>
@@ -2666,7 +3041,7 @@
           <w:rStyle w:val="Hyperlink"/>
         </w:rPr>
       </w:pPr>
-      <w:hyperlink r:id="rId35" w:history="1">
+      <w:hyperlink r:id="rId43" w:history="1">
         <w:r>
           <w:rPr>
             <w:rStyle w:val="Hyperlink"/>
@@ -2675,25 +3050,43 @@
         </w:r>
       </w:hyperlink>
     </w:p>
-    <w:p/>
-    <w:p>
-      <w:pPr>
-        <w:ind w:firstLine="720"/>
+    <w:p>
+      <w:pPr>
+        <w:spacing w:after="0" w:line="271" w:lineRule="auto"/>
+        <w:ind w:left="720"/>
         <w:rPr>
           <w:rStyle w:val="Hyperlink"/>
         </w:rPr>
       </w:pPr>
+    </w:p>
+    <w:p>
+      <w:pPr>
+        <w:spacing w:after="0" w:line="271" w:lineRule="auto"/>
+        <w:ind w:left="720"/>
+        <w:rPr>
+          <w:rStyle w:val="Hyperlink"/>
+        </w:rPr>
+      </w:pPr>
+      <w:hyperlink r:id="rId44" w:history="1">
+        <w:r>
+          <w:rPr>
+            <w:rStyle w:val="Hyperlink"/>
+          </w:rPr>
+          <w:t>Google style docstrings</w:t>
+        </w:r>
+      </w:hyperlink>
     </w:p>
     <w:p>
       <w:pPr>
         <w:pStyle w:val="Heading2"/>
         <w:spacing w:after="138"/>
       </w:pPr>
-      <w:bookmarkStart w:id="21" w:name="_Toc132565290"/>
+      <w:bookmarkStart w:id="23" w:name="_Toc136122710"/>
       <w:r>
+        <w:lastRenderedPageBreak/>
         <w:t>Courses &amp; Other learning</w:t>
       </w:r>
-      <w:bookmarkEnd w:id="21"/>
+      <w:bookmarkEnd w:id="23"/>
     </w:p>
     <w:p>
       <w:pPr>
@@ -2702,7 +3095,7 @@
           <w:lang w:eastAsia="en-IN"/>
         </w:rPr>
       </w:pPr>
-      <w:hyperlink r:id="rId36" w:history="1">
+      <w:hyperlink r:id="rId45" w:history="1">
         <w:r>
           <w:rPr>
             <w:rStyle w:val="Hyperlink"/>
@@ -2726,7 +3119,7 @@
           <w:lang w:eastAsia="en-IN"/>
         </w:rPr>
       </w:pPr>
-      <w:hyperlink r:id="rId37" w:history="1">
+      <w:hyperlink r:id="rId46" w:history="1">
         <w:r>
           <w:rPr>
             <w:rStyle w:val="Hyperlink"/>
@@ -2743,7 +3136,7 @@
           <w:rStyle w:val="Hyperlink"/>
         </w:rPr>
       </w:pPr>
-      <w:hyperlink r:id="rId38" w:history="1">
+      <w:hyperlink r:id="rId47" w:history="1">
         <w:r>
           <w:rPr>
             <w:rStyle w:val="Hyperlink"/>
@@ -2759,7 +3152,7 @@
           <w:rStyle w:val="Hyperlink"/>
         </w:rPr>
       </w:pPr>
-      <w:hyperlink r:id="rId39" w:history="1">
+      <w:hyperlink r:id="rId48" w:history="1">
         <w:r>
           <w:rPr>
             <w:rStyle w:val="Hyperlink"/>
@@ -2776,7 +3169,7 @@
           <w:lang w:eastAsia="en-IN"/>
         </w:rPr>
       </w:pPr>
-      <w:hyperlink r:id="rId40" w:history="1">
+      <w:hyperlink r:id="rId49" w:history="1">
         <w:r>
           <w:rPr>
             <w:rStyle w:val="Hyperlink"/>
@@ -2794,7 +3187,7 @@
           <w:lang w:eastAsia="en-IN"/>
         </w:rPr>
       </w:pPr>
-      <w:hyperlink r:id="rId41" w:history="1">
+      <w:hyperlink r:id="rId50" w:history="1">
         <w:r>
           <w:rPr>
             <w:rStyle w:val="Hyperlink"/>
@@ -2813,7 +3206,7 @@
           <w:lang w:eastAsia="en-IN"/>
         </w:rPr>
       </w:pPr>
-      <w:hyperlink r:id="rId42" w:history="1">
+      <w:hyperlink r:id="rId51" w:history="1">
         <w:r>
           <w:rPr>
             <w:rStyle w:val="Hyperlink"/>
@@ -2852,7 +3245,7 @@
       </w:pPr>
     </w:p>
     <w:sectPr>
-      <w:footerReference w:type="default" r:id="rId43"/>
+      <w:footerReference w:type="default" r:id="rId52"/>
       <w:pgSz w:w="11907" w:h="16839" w:code="9"/>
       <w:pgMar w:top="1440" w:right="1080" w:bottom="1829" w:left="1080" w:header="720" w:footer="792" w:gutter="0"/>
       <w:cols w:space="720"/>

</xml_diff>

<commit_message>
EDA books added, upd few folders
</commit_message>
<xml_diff>
--- a/1_Learning&Comprehension/DS_resources_links.docx
+++ b/1_Learning&Comprehension/DS_resources_links.docx
@@ -1,6 +1,6 @@
 
 <file path=word/document.xml><?xml version="1.0" encoding="utf-8"?>
-<w:document xmlns:wpc="http://schemas.microsoft.com/office/word/2010/wordprocessingCanvas" xmlns:cx="http://schemas.microsoft.com/office/drawing/2014/chartex" xmlns:cx1="http://schemas.microsoft.com/office/drawing/2015/9/8/chartex" xmlns:cx2="http://schemas.microsoft.com/office/drawing/2015/10/21/chartex" xmlns:cx3="http://schemas.microsoft.com/office/drawing/2016/5/9/chartex" xmlns:cx4="http://schemas.microsoft.com/office/drawing/2016/5/10/chartex" xmlns:cx5="http://schemas.microsoft.com/office/drawing/2016/5/11/chartex" xmlns:cx6="http://schemas.microsoft.com/office/drawing/2016/5/12/chartex" xmlns:cx7="http://schemas.microsoft.com/office/drawing/2016/5/13/chartex" xmlns:cx8="http://schemas.microsoft.com/office/drawing/2016/5/14/chartex" xmlns:mc="http://schemas.openxmlformats.org/markup-compatibility/2006" xmlns:aink="http://schemas.microsoft.com/office/drawing/2016/ink" xmlns:am3d="http://schemas.microsoft.com/office/drawing/2017/model3d" xmlns:o="urn:schemas-microsoft-com:office:office" xmlns:oel="http://schemas.microsoft.com/office/2019/extlst" xmlns:r="http://schemas.openxmlformats.org/officeDocument/2006/relationships" xmlns:m="http://schemas.openxmlformats.org/officeDocument/2006/math" xmlns:v="urn:schemas-microsoft-com:vml" xmlns:wp14="http://schemas.microsoft.com/office/word/2010/wordprocessingDrawing" xmlns:wp="http://schemas.openxmlformats.org/drawingml/2006/wordprocessingDrawing" xmlns:w10="urn:schemas-microsoft-com:office:word" xmlns:w="http://schemas.openxmlformats.org/wordprocessingml/2006/main" xmlns:w14="http://schemas.microsoft.com/office/word/2010/wordml" xmlns:w15="http://schemas.microsoft.com/office/word/2012/wordml" xmlns:w16cex="http://schemas.microsoft.com/office/word/2018/wordml/cex" xmlns:w16cid="http://schemas.microsoft.com/office/word/2016/wordml/cid" xmlns:w16="http://schemas.microsoft.com/office/word/2018/wordml" xmlns:w16du="http://schemas.microsoft.com/office/word/2023/wordml/word16du" xmlns:w16sdtdh="http://schemas.microsoft.com/office/word/2020/wordml/sdtdatahash" xmlns:w16se="http://schemas.microsoft.com/office/word/2015/wordml/symex" xmlns:wpg="http://schemas.microsoft.com/office/word/2010/wordprocessingGroup" xmlns:wpi="http://schemas.microsoft.com/office/word/2010/wordprocessingInk" xmlns:wne="http://schemas.microsoft.com/office/word/2006/wordml" xmlns:wps="http://schemas.microsoft.com/office/word/2010/wordprocessingShape" mc:Ignorable="w14 w15 w16se w16cid w16 w16cex w16sdtdh wp14">
+<w:document xmlns:wpc="http://schemas.microsoft.com/office/word/2010/wordprocessingCanvas" xmlns:cx="http://schemas.microsoft.com/office/drawing/2014/chartex" xmlns:cx1="http://schemas.microsoft.com/office/drawing/2015/9/8/chartex" xmlns:cx2="http://schemas.microsoft.com/office/drawing/2015/10/21/chartex" xmlns:cx3="http://schemas.microsoft.com/office/drawing/2016/5/9/chartex" xmlns:cx4="http://schemas.microsoft.com/office/drawing/2016/5/10/chartex" xmlns:cx5="http://schemas.microsoft.com/office/drawing/2016/5/11/chartex" xmlns:cx6="http://schemas.microsoft.com/office/drawing/2016/5/12/chartex" xmlns:cx7="http://schemas.microsoft.com/office/drawing/2016/5/13/chartex" xmlns:cx8="http://schemas.microsoft.com/office/drawing/2016/5/14/chartex" xmlns:mc="http://schemas.openxmlformats.org/markup-compatibility/2006" xmlns:aink="http://schemas.microsoft.com/office/drawing/2016/ink" xmlns:am3d="http://schemas.microsoft.com/office/drawing/2017/model3d" xmlns:o="urn:schemas-microsoft-com:office:office" xmlns:oel="http://schemas.microsoft.com/office/2019/extlst" xmlns:r="http://schemas.openxmlformats.org/officeDocument/2006/relationships" xmlns:m="http://schemas.openxmlformats.org/officeDocument/2006/math" xmlns:v="urn:schemas-microsoft-com:vml" xmlns:wp14="http://schemas.microsoft.com/office/word/2010/wordprocessingDrawing" xmlns:wp="http://schemas.openxmlformats.org/drawingml/2006/wordprocessingDrawing" xmlns:w10="urn:schemas-microsoft-com:office:word" xmlns:w="http://schemas.openxmlformats.org/wordprocessingml/2006/main" xmlns:w14="http://schemas.microsoft.com/office/word/2010/wordml" xmlns:w15="http://schemas.microsoft.com/office/word/2012/wordml" xmlns:w16cex="http://schemas.microsoft.com/office/word/2018/wordml/cex" xmlns:w16cid="http://schemas.microsoft.com/office/word/2016/wordml/cid" xmlns:w16="http://schemas.microsoft.com/office/word/2018/wordml" xmlns:w16sdtdh="http://schemas.microsoft.com/office/word/2020/wordml/sdtdatahash" xmlns:w16se="http://schemas.microsoft.com/office/word/2015/wordml/symex" xmlns:wpg="http://schemas.microsoft.com/office/word/2010/wordprocessingGroup" xmlns:wpi="http://schemas.microsoft.com/office/word/2010/wordprocessingInk" xmlns:wne="http://schemas.microsoft.com/office/word/2006/wordml" xmlns:wps="http://schemas.microsoft.com/office/word/2010/wordprocessingShape" mc:Ignorable="w14 w15 w16se w16cid w16 w16cex w16sdtdh wp14">
   <w:body>
     <w:p>
       <w:pPr>
@@ -92,7 +92,7 @@
             </w:rPr>
             <w:fldChar w:fldCharType="separate"/>
           </w:r>
-          <w:hyperlink w:anchor="_Toc136122687" w:history="1">
+          <w:hyperlink w:anchor="_Toc145879445" w:history="1">
             <w:r>
               <w:rPr>
                 <w:rStyle w:val="Hyperlink"/>
@@ -119,7 +119,7 @@
                 <w:noProof/>
                 <w:webHidden/>
               </w:rPr>
-              <w:instrText xml:space="preserve"> PAGEREF _Toc136122687 \h </w:instrText>
+              <w:instrText xml:space="preserve"> PAGEREF _Toc145879445 \h </w:instrText>
             </w:r>
             <w:r>
               <w:rPr>
@@ -167,7 +167,7 @@
               <w14:ligatures w14:val="standardContextual"/>
             </w:rPr>
           </w:pPr>
-          <w:hyperlink w:anchor="_Toc136122688" w:history="1">
+          <w:hyperlink w:anchor="_Toc145879446" w:history="1">
             <w:r>
               <w:rPr>
                 <w:rStyle w:val="Hyperlink"/>
@@ -195,7 +195,7 @@
                 <w:noProof/>
                 <w:webHidden/>
               </w:rPr>
-              <w:instrText xml:space="preserve"> PAGEREF _Toc136122688 \h </w:instrText>
+              <w:instrText xml:space="preserve"> PAGEREF _Toc145879446 \h </w:instrText>
             </w:r>
             <w:r>
               <w:rPr>
@@ -243,7 +243,7 @@
               <w14:ligatures w14:val="standardContextual"/>
             </w:rPr>
           </w:pPr>
-          <w:hyperlink w:anchor="_Toc136122689" w:history="1">
+          <w:hyperlink w:anchor="_Toc145879447" w:history="1">
             <w:r>
               <w:rPr>
                 <w:rStyle w:val="Hyperlink"/>
@@ -271,7 +271,7 @@
                 <w:noProof/>
                 <w:webHidden/>
               </w:rPr>
-              <w:instrText xml:space="preserve"> PAGEREF _Toc136122689 \h </w:instrText>
+              <w:instrText xml:space="preserve"> PAGEREF _Toc145879447 \h </w:instrText>
             </w:r>
             <w:r>
               <w:rPr>
@@ -319,7 +319,7 @@
               <w14:ligatures w14:val="standardContextual"/>
             </w:rPr>
           </w:pPr>
-          <w:hyperlink w:anchor="_Toc136122690" w:history="1">
+          <w:hyperlink w:anchor="_Toc145879448" w:history="1">
             <w:r>
               <w:rPr>
                 <w:rStyle w:val="Hyperlink"/>
@@ -347,7 +347,7 @@
                 <w:noProof/>
                 <w:webHidden/>
               </w:rPr>
-              <w:instrText xml:space="preserve"> PAGEREF _Toc136122690 \h </w:instrText>
+              <w:instrText xml:space="preserve"> PAGEREF _Toc145879448 \h </w:instrText>
             </w:r>
             <w:r>
               <w:rPr>
@@ -395,7 +395,7 @@
               <w14:ligatures w14:val="standardContextual"/>
             </w:rPr>
           </w:pPr>
-          <w:hyperlink w:anchor="_Toc136122691" w:history="1">
+          <w:hyperlink w:anchor="_Toc145879449" w:history="1">
             <w:r>
               <w:rPr>
                 <w:rStyle w:val="Hyperlink"/>
@@ -423,7 +423,7 @@
                 <w:noProof/>
                 <w:webHidden/>
               </w:rPr>
-              <w:instrText xml:space="preserve"> PAGEREF _Toc136122691 \h </w:instrText>
+              <w:instrText xml:space="preserve"> PAGEREF _Toc145879449 \h </w:instrText>
             </w:r>
             <w:r>
               <w:rPr>
@@ -471,7 +471,7 @@
               <w14:ligatures w14:val="standardContextual"/>
             </w:rPr>
           </w:pPr>
-          <w:hyperlink w:anchor="_Toc136122692" w:history="1">
+          <w:hyperlink w:anchor="_Toc145879450" w:history="1">
             <w:r>
               <w:rPr>
                 <w:rStyle w:val="Hyperlink"/>
@@ -499,7 +499,7 @@
                 <w:noProof/>
                 <w:webHidden/>
               </w:rPr>
-              <w:instrText xml:space="preserve"> PAGEREF _Toc136122692 \h </w:instrText>
+              <w:instrText xml:space="preserve"> PAGEREF _Toc145879450 \h </w:instrText>
             </w:r>
             <w:r>
               <w:rPr>
@@ -547,7 +547,7 @@
               <w14:ligatures w14:val="standardContextual"/>
             </w:rPr>
           </w:pPr>
-          <w:hyperlink w:anchor="_Toc136122693" w:history="1">
+          <w:hyperlink w:anchor="_Toc145879451" w:history="1">
             <w:r>
               <w:rPr>
                 <w:rStyle w:val="Hyperlink"/>
@@ -575,7 +575,7 @@
                 <w:noProof/>
                 <w:webHidden/>
               </w:rPr>
-              <w:instrText xml:space="preserve"> PAGEREF _Toc136122693 \h </w:instrText>
+              <w:instrText xml:space="preserve"> PAGEREF _Toc145879451 \h </w:instrText>
             </w:r>
             <w:r>
               <w:rPr>
@@ -623,7 +623,7 @@
               <w14:ligatures w14:val="standardContextual"/>
             </w:rPr>
           </w:pPr>
-          <w:hyperlink w:anchor="_Toc136122694" w:history="1">
+          <w:hyperlink w:anchor="_Toc145879452" w:history="1">
             <w:r>
               <w:rPr>
                 <w:rStyle w:val="Hyperlink"/>
@@ -651,7 +651,7 @@
                 <w:noProof/>
                 <w:webHidden/>
               </w:rPr>
-              <w:instrText xml:space="preserve"> PAGEREF _Toc136122694 \h </w:instrText>
+              <w:instrText xml:space="preserve"> PAGEREF _Toc145879452 \h </w:instrText>
             </w:r>
             <w:r>
               <w:rPr>
@@ -701,7 +701,7 @@
               <w14:ligatures w14:val="standardContextual"/>
             </w:rPr>
           </w:pPr>
-          <w:hyperlink w:anchor="_Toc136122695" w:history="1">
+          <w:hyperlink w:anchor="_Toc145879453" w:history="1">
             <w:r>
               <w:rPr>
                 <w:rStyle w:val="Hyperlink"/>
@@ -728,7 +728,7 @@
                 <w:noProof/>
                 <w:webHidden/>
               </w:rPr>
-              <w:instrText xml:space="preserve"> PAGEREF _Toc136122695 \h </w:instrText>
+              <w:instrText xml:space="preserve"> PAGEREF _Toc145879453 \h </w:instrText>
             </w:r>
             <w:r>
               <w:rPr>
@@ -776,7 +776,7 @@
               <w14:ligatures w14:val="standardContextual"/>
             </w:rPr>
           </w:pPr>
-          <w:hyperlink w:anchor="_Toc136122696" w:history="1">
+          <w:hyperlink w:anchor="_Toc145879454" w:history="1">
             <w:r>
               <w:rPr>
                 <w:rStyle w:val="Hyperlink"/>
@@ -804,7 +804,7 @@
                 <w:noProof/>
                 <w:webHidden/>
               </w:rPr>
-              <w:instrText xml:space="preserve"> PAGEREF _Toc136122696 \h </w:instrText>
+              <w:instrText xml:space="preserve"> PAGEREF _Toc145879454 \h </w:instrText>
             </w:r>
             <w:r>
               <w:rPr>
@@ -852,14 +852,14 @@
               <w14:ligatures w14:val="standardContextual"/>
             </w:rPr>
           </w:pPr>
-          <w:hyperlink w:anchor="_Toc136122697" w:history="1">
+          <w:hyperlink w:anchor="_Toc145879455" w:history="1">
             <w:r>
               <w:rPr>
                 <w:rStyle w:val="Hyperlink"/>
                 <w:rFonts w:ascii="Calibri" w:hAnsi="Calibri" w:cs="Calibri"/>
                 <w:noProof/>
               </w:rPr>
-              <w:t>Algorithms</w:t>
+              <w:t>EDA</w:t>
             </w:r>
             <w:r>
               <w:rPr>
@@ -880,7 +880,7 @@
                 <w:noProof/>
                 <w:webHidden/>
               </w:rPr>
-              <w:instrText xml:space="preserve"> PAGEREF _Toc136122697 \h </w:instrText>
+              <w:instrText xml:space="preserve"> PAGEREF _Toc145879455 \h </w:instrText>
             </w:r>
             <w:r>
               <w:rPr>
@@ -928,14 +928,14 @@
               <w14:ligatures w14:val="standardContextual"/>
             </w:rPr>
           </w:pPr>
-          <w:hyperlink w:anchor="_Toc136122698" w:history="1">
+          <w:hyperlink w:anchor="_Toc145879456" w:history="1">
             <w:r>
               <w:rPr>
                 <w:rStyle w:val="Hyperlink"/>
                 <w:rFonts w:ascii="Calibri" w:hAnsi="Calibri" w:cs="Calibri"/>
                 <w:noProof/>
               </w:rPr>
-              <w:t>Metrics</w:t>
+              <w:t>Algorithms</w:t>
             </w:r>
             <w:r>
               <w:rPr>
@@ -956,7 +956,7 @@
                 <w:noProof/>
                 <w:webHidden/>
               </w:rPr>
-              <w:instrText xml:space="preserve"> PAGEREF _Toc136122698 \h </w:instrText>
+              <w:instrText xml:space="preserve"> PAGEREF _Toc145879456 \h </w:instrText>
             </w:r>
             <w:r>
               <w:rPr>
@@ -1004,14 +1004,14 @@
               <w14:ligatures w14:val="standardContextual"/>
             </w:rPr>
           </w:pPr>
-          <w:hyperlink w:anchor="_Toc136122699" w:history="1">
+          <w:hyperlink w:anchor="_Toc145879457" w:history="1">
             <w:r>
               <w:rPr>
                 <w:rStyle w:val="Hyperlink"/>
                 <w:rFonts w:ascii="Calibri" w:hAnsi="Calibri" w:cs="Calibri"/>
                 <w:noProof/>
               </w:rPr>
-              <w:t>Projects</w:t>
+              <w:t>Metrics</w:t>
             </w:r>
             <w:r>
               <w:rPr>
@@ -1032,7 +1032,7 @@
                 <w:noProof/>
                 <w:webHidden/>
               </w:rPr>
-              <w:instrText xml:space="preserve"> PAGEREF _Toc136122699 \h </w:instrText>
+              <w:instrText xml:space="preserve"> PAGEREF _Toc145879457 \h </w:instrText>
             </w:r>
             <w:r>
               <w:rPr>
@@ -1080,14 +1080,14 @@
               <w14:ligatures w14:val="standardContextual"/>
             </w:rPr>
           </w:pPr>
-          <w:hyperlink w:anchor="_Toc136122700" w:history="1">
+          <w:hyperlink w:anchor="_Toc145879458" w:history="1">
             <w:r>
               <w:rPr>
                 <w:rStyle w:val="Hyperlink"/>
                 <w:rFonts w:ascii="Calibri" w:hAnsi="Calibri" w:cs="Calibri"/>
                 <w:noProof/>
               </w:rPr>
-              <w:t>Feature Engineering</w:t>
+              <w:t>Projects</w:t>
             </w:r>
             <w:r>
               <w:rPr>
@@ -1108,7 +1108,7 @@
                 <w:noProof/>
                 <w:webHidden/>
               </w:rPr>
-              <w:instrText xml:space="preserve"> PAGEREF _Toc136122700 \h </w:instrText>
+              <w:instrText xml:space="preserve"> PAGEREF _Toc145879458 \h </w:instrText>
             </w:r>
             <w:r>
               <w:rPr>
@@ -1156,14 +1156,14 @@
               <w14:ligatures w14:val="standardContextual"/>
             </w:rPr>
           </w:pPr>
-          <w:hyperlink w:anchor="_Toc136122701" w:history="1">
+          <w:hyperlink w:anchor="_Toc145879459" w:history="1">
             <w:r>
               <w:rPr>
                 <w:rStyle w:val="Hyperlink"/>
                 <w:rFonts w:ascii="Calibri" w:hAnsi="Calibri" w:cs="Calibri"/>
                 <w:noProof/>
               </w:rPr>
-              <w:t>Interpreting ML models</w:t>
+              <w:t>Feature Engineering</w:t>
             </w:r>
             <w:r>
               <w:rPr>
@@ -1184,7 +1184,7 @@
                 <w:noProof/>
                 <w:webHidden/>
               </w:rPr>
-              <w:instrText xml:space="preserve"> PAGEREF _Toc136122701 \h </w:instrText>
+              <w:instrText xml:space="preserve"> PAGEREF _Toc145879459 \h </w:instrText>
             </w:r>
             <w:r>
               <w:rPr>
@@ -1232,14 +1232,14 @@
               <w14:ligatures w14:val="standardContextual"/>
             </w:rPr>
           </w:pPr>
-          <w:hyperlink w:anchor="_Toc136122702" w:history="1">
+          <w:hyperlink w:anchor="_Toc145879460" w:history="1">
             <w:r>
               <w:rPr>
                 <w:rStyle w:val="Hyperlink"/>
                 <w:rFonts w:ascii="Calibri" w:hAnsi="Calibri" w:cs="Calibri"/>
                 <w:noProof/>
               </w:rPr>
-              <w:t>Papers</w:t>
+              <w:t>Interpreting ML models</w:t>
             </w:r>
             <w:r>
               <w:rPr>
@@ -1260,7 +1260,7 @@
                 <w:noProof/>
                 <w:webHidden/>
               </w:rPr>
-              <w:instrText xml:space="preserve"> PAGEREF _Toc136122702 \h </w:instrText>
+              <w:instrText xml:space="preserve"> PAGEREF _Toc145879460 \h </w:instrText>
             </w:r>
             <w:r>
               <w:rPr>
@@ -1308,14 +1308,14 @@
               <w14:ligatures w14:val="standardContextual"/>
             </w:rPr>
           </w:pPr>
-          <w:hyperlink w:anchor="_Toc136122703" w:history="1">
+          <w:hyperlink w:anchor="_Toc145879461" w:history="1">
             <w:r>
               <w:rPr>
                 <w:rStyle w:val="Hyperlink"/>
                 <w:rFonts w:ascii="Calibri" w:hAnsi="Calibri" w:cs="Calibri"/>
                 <w:noProof/>
               </w:rPr>
-              <w:t>Practice</w:t>
+              <w:t>Papers</w:t>
             </w:r>
             <w:r>
               <w:rPr>
@@ -1336,7 +1336,7 @@
                 <w:noProof/>
                 <w:webHidden/>
               </w:rPr>
-              <w:instrText xml:space="preserve"> PAGEREF _Toc136122703 \h </w:instrText>
+              <w:instrText xml:space="preserve"> PAGEREF _Toc145879461 \h </w:instrText>
             </w:r>
             <w:r>
               <w:rPr>
@@ -1384,13 +1384,89 @@
               <w14:ligatures w14:val="standardContextual"/>
             </w:rPr>
           </w:pPr>
-          <w:hyperlink w:anchor="_Toc136122704" w:history="1">
+          <w:hyperlink w:anchor="_Toc145879462" w:history="1">
             <w:r>
               <w:rPr>
                 <w:rStyle w:val="Hyperlink"/>
                 <w:rFonts w:ascii="Calibri" w:hAnsi="Calibri" w:cs="Calibri"/>
                 <w:noProof/>
               </w:rPr>
+              <w:t>Practice</w:t>
+            </w:r>
+            <w:r>
+              <w:rPr>
+                <w:noProof/>
+                <w:webHidden/>
+              </w:rPr>
+              <w:tab/>
+            </w:r>
+            <w:r>
+              <w:rPr>
+                <w:noProof/>
+                <w:webHidden/>
+              </w:rPr>
+              <w:fldChar w:fldCharType="begin"/>
+            </w:r>
+            <w:r>
+              <w:rPr>
+                <w:noProof/>
+                <w:webHidden/>
+              </w:rPr>
+              <w:instrText xml:space="preserve"> PAGEREF _Toc145879462 \h </w:instrText>
+            </w:r>
+            <w:r>
+              <w:rPr>
+                <w:noProof/>
+                <w:webHidden/>
+              </w:rPr>
+            </w:r>
+            <w:r>
+              <w:rPr>
+                <w:noProof/>
+                <w:webHidden/>
+              </w:rPr>
+              <w:fldChar w:fldCharType="separate"/>
+            </w:r>
+            <w:r>
+              <w:rPr>
+                <w:noProof/>
+                <w:webHidden/>
+              </w:rPr>
+              <w:t>3</w:t>
+            </w:r>
+            <w:r>
+              <w:rPr>
+                <w:noProof/>
+                <w:webHidden/>
+              </w:rPr>
+              <w:fldChar w:fldCharType="end"/>
+            </w:r>
+          </w:hyperlink>
+        </w:p>
+        <w:p>
+          <w:pPr>
+            <w:pStyle w:val="TOC3"/>
+            <w:tabs>
+              <w:tab w:val="right" w:leader="dot" w:pos="9737"/>
+            </w:tabs>
+            <w:rPr>
+              <w:rFonts w:eastAsiaTheme="minorEastAsia" w:cstheme="minorBidi"/>
+              <w:noProof/>
+              <w:color w:val="auto"/>
+              <w:kern w:val="2"/>
+              <w:sz w:val="24"/>
+              <w:szCs w:val="24"/>
+              <w:lang w:val="en-IN" w:eastAsia="en-GB"/>
+              <w14:ligatures w14:val="standardContextual"/>
+            </w:rPr>
+          </w:pPr>
+          <w:hyperlink w:anchor="_Toc145879463" w:history="1">
+            <w:r>
+              <w:rPr>
+                <w:rStyle w:val="Hyperlink"/>
+                <w:rFonts w:ascii="Calibri" w:hAnsi="Calibri" w:cs="Calibri"/>
+                <w:noProof/>
+              </w:rPr>
               <w:t>Ops</w:t>
             </w:r>
             <w:r>
@@ -1412,7 +1488,7 @@
                 <w:noProof/>
                 <w:webHidden/>
               </w:rPr>
-              <w:instrText xml:space="preserve"> PAGEREF _Toc136122704 \h </w:instrText>
+              <w:instrText xml:space="preserve"> PAGEREF _Toc145879463 \h </w:instrText>
             </w:r>
             <w:r>
               <w:rPr>
@@ -1432,7 +1508,7 @@
                 <w:noProof/>
                 <w:webHidden/>
               </w:rPr>
-              <w:t>3</w:t>
+              <w:t>4</w:t>
             </w:r>
             <w:r>
               <w:rPr>
@@ -1462,7 +1538,7 @@
               <w14:ligatures w14:val="standardContextual"/>
             </w:rPr>
           </w:pPr>
-          <w:hyperlink w:anchor="_Toc136122705" w:history="1">
+          <w:hyperlink w:anchor="_Toc145879464" w:history="1">
             <w:r>
               <w:rPr>
                 <w:rStyle w:val="Hyperlink"/>
@@ -1489,7 +1565,7 @@
                 <w:noProof/>
                 <w:webHidden/>
               </w:rPr>
-              <w:instrText xml:space="preserve"> PAGEREF _Toc136122705 \h </w:instrText>
+              <w:instrText xml:space="preserve"> PAGEREF _Toc145879464 \h </w:instrText>
             </w:r>
             <w:r>
               <w:rPr>
@@ -1537,7 +1613,7 @@
               <w14:ligatures w14:val="standardContextual"/>
             </w:rPr>
           </w:pPr>
-          <w:hyperlink w:anchor="_Toc136122706" w:history="1">
+          <w:hyperlink w:anchor="_Toc145879465" w:history="1">
             <w:r>
               <w:rPr>
                 <w:rStyle w:val="Hyperlink"/>
@@ -1565,7 +1641,7 @@
                 <w:noProof/>
                 <w:webHidden/>
               </w:rPr>
-              <w:instrText xml:space="preserve"> PAGEREF _Toc136122706 \h </w:instrText>
+              <w:instrText xml:space="preserve"> PAGEREF _Toc145879465 \h </w:instrText>
             </w:r>
             <w:r>
               <w:rPr>
@@ -1615,7 +1691,7 @@
               <w14:ligatures w14:val="standardContextual"/>
             </w:rPr>
           </w:pPr>
-          <w:hyperlink w:anchor="_Toc136122707" w:history="1">
+          <w:hyperlink w:anchor="_Toc145879466" w:history="1">
             <w:r>
               <w:rPr>
                 <w:rStyle w:val="Hyperlink"/>
@@ -1642,7 +1718,7 @@
                 <w:noProof/>
                 <w:webHidden/>
               </w:rPr>
-              <w:instrText xml:space="preserve"> PAGEREF _Toc136122707 \h </w:instrText>
+              <w:instrText xml:space="preserve"> PAGEREF _Toc145879466 \h </w:instrText>
             </w:r>
             <w:r>
               <w:rPr>
@@ -1692,7 +1768,7 @@
               <w14:ligatures w14:val="standardContextual"/>
             </w:rPr>
           </w:pPr>
-          <w:hyperlink w:anchor="_Toc136122708" w:history="1">
+          <w:hyperlink w:anchor="_Toc145879467" w:history="1">
             <w:r>
               <w:rPr>
                 <w:rStyle w:val="Hyperlink"/>
@@ -1719,7 +1795,7 @@
                 <w:noProof/>
                 <w:webHidden/>
               </w:rPr>
-              <w:instrText xml:space="preserve"> PAGEREF _Toc136122708 \h </w:instrText>
+              <w:instrText xml:space="preserve"> PAGEREF _Toc145879467 \h </w:instrText>
             </w:r>
             <w:r>
               <w:rPr>
@@ -1769,7 +1845,7 @@
               <w14:ligatures w14:val="standardContextual"/>
             </w:rPr>
           </w:pPr>
-          <w:hyperlink w:anchor="_Toc136122709" w:history="1">
+          <w:hyperlink w:anchor="_Toc145879468" w:history="1">
             <w:r>
               <w:rPr>
                 <w:rStyle w:val="Hyperlink"/>
@@ -1796,7 +1872,7 @@
                 <w:noProof/>
                 <w:webHidden/>
               </w:rPr>
-              <w:instrText xml:space="preserve"> PAGEREF _Toc136122709 \h </w:instrText>
+              <w:instrText xml:space="preserve"> PAGEREF _Toc145879468 \h </w:instrText>
             </w:r>
             <w:r>
               <w:rPr>
@@ -1846,12 +1922,89 @@
               <w14:ligatures w14:val="standardContextual"/>
             </w:rPr>
           </w:pPr>
-          <w:hyperlink w:anchor="_Toc136122710" w:history="1">
+          <w:hyperlink w:anchor="_Toc145879469" w:history="1">
             <w:r>
               <w:rPr>
                 <w:rStyle w:val="Hyperlink"/>
                 <w:noProof/>
               </w:rPr>
+              <w:t>Code Review</w:t>
+            </w:r>
+            <w:r>
+              <w:rPr>
+                <w:noProof/>
+                <w:webHidden/>
+              </w:rPr>
+              <w:tab/>
+            </w:r>
+            <w:r>
+              <w:rPr>
+                <w:noProof/>
+                <w:webHidden/>
+              </w:rPr>
+              <w:fldChar w:fldCharType="begin"/>
+            </w:r>
+            <w:r>
+              <w:rPr>
+                <w:noProof/>
+                <w:webHidden/>
+              </w:rPr>
+              <w:instrText xml:space="preserve"> PAGEREF _Toc145879469 \h </w:instrText>
+            </w:r>
+            <w:r>
+              <w:rPr>
+                <w:noProof/>
+                <w:webHidden/>
+              </w:rPr>
+            </w:r>
+            <w:r>
+              <w:rPr>
+                <w:noProof/>
+                <w:webHidden/>
+              </w:rPr>
+              <w:fldChar w:fldCharType="separate"/>
+            </w:r>
+            <w:r>
+              <w:rPr>
+                <w:noProof/>
+                <w:webHidden/>
+              </w:rPr>
+              <w:t>5</w:t>
+            </w:r>
+            <w:r>
+              <w:rPr>
+                <w:noProof/>
+                <w:webHidden/>
+              </w:rPr>
+              <w:fldChar w:fldCharType="end"/>
+            </w:r>
+          </w:hyperlink>
+        </w:p>
+        <w:p>
+          <w:pPr>
+            <w:pStyle w:val="TOC2"/>
+            <w:tabs>
+              <w:tab w:val="right" w:leader="dot" w:pos="9737"/>
+            </w:tabs>
+            <w:rPr>
+              <w:rFonts w:eastAsiaTheme="minorEastAsia" w:cstheme="minorBidi"/>
+              <w:b w:val="0"/>
+              <w:bCs w:val="0"/>
+              <w:noProof/>
+              <w:color w:val="auto"/>
+              <w:kern w:val="2"/>
+              <w:sz w:val="24"/>
+              <w:szCs w:val="24"/>
+              <w:lang w:val="en-IN" w:eastAsia="en-GB"/>
+              <w14:ligatures w14:val="standardContextual"/>
+            </w:rPr>
+          </w:pPr>
+          <w:hyperlink w:anchor="_Toc145879470" w:history="1">
+            <w:r>
+              <w:rPr>
+                <w:rStyle w:val="Hyperlink"/>
+                <w:noProof/>
+              </w:rPr>
               <w:t>Courses &amp; Other learning</w:t>
             </w:r>
             <w:r>
@@ -1873,7 +2026,7 @@
                 <w:noProof/>
                 <w:webHidden/>
               </w:rPr>
-              <w:instrText xml:space="preserve"> PAGEREF _Toc136122710 \h </w:instrText>
+              <w:instrText xml:space="preserve"> PAGEREF _Toc145879470 \h </w:instrText>
             </w:r>
             <w:r>
               <w:rPr>
@@ -1922,7 +2075,6 @@
         </w:p>
       </w:sdtContent>
     </w:sdt>
-    <w:p/>
     <w:p>
       <w:pPr>
         <w:pStyle w:val="Heading2"/>
@@ -1934,7 +2086,7 @@
         <w:pStyle w:val="Heading2"/>
         <w:spacing w:after="138"/>
       </w:pPr>
-      <w:bookmarkStart w:id="0" w:name="_Toc136122687"/>
+      <w:bookmarkStart w:id="0" w:name="_Toc145879445"/>
       <w:r>
         <w:t>Python</w:t>
       </w:r>
@@ -1946,7 +2098,7 @@
         <w:pStyle w:val="Heading3"/>
         <w:spacing w:after="138"/>
       </w:pPr>
-      <w:bookmarkStart w:id="1" w:name="_Toc136122688"/>
+      <w:bookmarkStart w:id="1" w:name="_Toc145879446"/>
       <w:r>
         <w:rPr>
           <w:rFonts w:ascii="Calibri" w:hAnsi="Calibri" w:cs="Calibri"/>
@@ -1960,13 +2112,18 @@
     <w:p>
       <w:pPr>
         <w:ind w:firstLine="720"/>
+      </w:pPr>
+      <w:r>
+        <w:t>Basics:</w:t>
+      </w:r>
+    </w:p>
+    <w:p>
+      <w:pPr>
+        <w:ind w:left="720" w:firstLine="720"/>
         <w:rPr>
           <w:rStyle w:val="Hyperlink"/>
         </w:rPr>
       </w:pPr>
-      <w:r>
-        <w:t xml:space="preserve">Basics: </w:t>
-      </w:r>
       <w:hyperlink r:id="rId8" w:history="1">
         <w:r>
           <w:rPr>
@@ -1978,10 +2135,32 @@
     </w:p>
     <w:p>
       <w:pPr>
+        <w:ind w:left="720" w:firstLine="720"/>
+        <w:rPr>
+          <w:rStyle w:val="Hyperlink"/>
+        </w:rPr>
+      </w:pPr>
+      <w:r>
+        <w:rPr>
+          <w:rStyle w:val="Hyperlink"/>
+        </w:rPr>
+        <w:t>https://ehmatthes.github.io/pcc/solutions/README.html</w:t>
+      </w:r>
+    </w:p>
+    <w:p>
+      <w:pPr>
         <w:ind w:firstLine="720"/>
       </w:pPr>
       <w:r>
-        <w:t xml:space="preserve">Generators: </w:t>
+        <w:t>Generators:</w:t>
+      </w:r>
+    </w:p>
+    <w:p>
+      <w:pPr>
+        <w:ind w:left="720" w:firstLine="720"/>
+      </w:pPr>
+      <w:r>
+        <w:t xml:space="preserve"> </w:t>
       </w:r>
       <w:hyperlink r:id="rId9" w:history="1">
         <w:r>
@@ -2002,7 +2181,7 @@
           <w:szCs w:val="28"/>
         </w:rPr>
       </w:pPr>
-      <w:bookmarkStart w:id="2" w:name="_Toc136122689"/>
+      <w:bookmarkStart w:id="2" w:name="_Toc145879447"/>
       <w:r>
         <w:rPr>
           <w:rFonts w:ascii="Calibri" w:hAnsi="Calibri" w:cs="Calibri"/>
@@ -2056,7 +2235,7 @@
           <w:szCs w:val="28"/>
         </w:rPr>
       </w:pPr>
-      <w:bookmarkStart w:id="3" w:name="_Toc136122690"/>
+      <w:bookmarkStart w:id="3" w:name="_Toc145879448"/>
       <w:r>
         <w:rPr>
           <w:rFonts w:ascii="Calibri" w:hAnsi="Calibri" w:cs="Calibri"/>
@@ -2109,7 +2288,7 @@
           <w:szCs w:val="28"/>
         </w:rPr>
       </w:pPr>
-      <w:bookmarkStart w:id="4" w:name="_Toc136122691"/>
+      <w:bookmarkStart w:id="4" w:name="_Toc145879449"/>
       <w:r>
         <w:rPr>
           <w:rFonts w:ascii="Calibri" w:hAnsi="Calibri" w:cs="Calibri"/>
@@ -2179,7 +2358,7 @@
           <w:szCs w:val="28"/>
         </w:rPr>
       </w:pPr>
-      <w:bookmarkStart w:id="5" w:name="_Toc136122692"/>
+      <w:bookmarkStart w:id="5" w:name="_Toc145879450"/>
       <w:r>
         <w:rPr>
           <w:rFonts w:ascii="Calibri" w:hAnsi="Calibri" w:cs="Calibri"/>
@@ -2217,7 +2396,7 @@
           <w:szCs w:val="28"/>
         </w:rPr>
       </w:pPr>
-      <w:bookmarkStart w:id="6" w:name="_Toc136122693"/>
+      <w:bookmarkStart w:id="6" w:name="_Toc145879451"/>
       <w:r>
         <w:rPr>
           <w:rFonts w:ascii="Calibri" w:hAnsi="Calibri" w:cs="Calibri"/>
@@ -2293,13 +2472,14 @@
           <w:szCs w:val="28"/>
         </w:rPr>
       </w:pPr>
-      <w:bookmarkStart w:id="7" w:name="_Toc136122694"/>
+      <w:bookmarkStart w:id="7" w:name="_Toc145879452"/>
       <w:r>
         <w:rPr>
           <w:rFonts w:ascii="Calibri" w:hAnsi="Calibri" w:cs="Calibri"/>
           <w:sz w:val="28"/>
           <w:szCs w:val="28"/>
         </w:rPr>
+        <w:lastRenderedPageBreak/>
         <w:t>Code Visualization</w:t>
       </w:r>
       <w:bookmarkEnd w:id="7"/>
@@ -2308,8 +2488,7 @@
       <w:pPr>
         <w:ind w:firstLine="720"/>
         <w:rPr>
-          <w:color w:val="0000FF"/>
-          <w:u w:val="single"/>
+          <w:rStyle w:val="Hyperlink"/>
         </w:rPr>
       </w:pPr>
       <w:hyperlink r:id="rId21" w:history="1">
@@ -2325,7 +2504,8 @@
       <w:pPr>
         <w:ind w:firstLine="720"/>
         <w:rPr>
-          <w:lang w:eastAsia="en-IN"/>
+          <w:color w:val="0000FF"/>
+          <w:u w:val="single"/>
         </w:rPr>
       </w:pPr>
     </w:p>
@@ -2334,9 +2514,8 @@
         <w:pStyle w:val="Heading2"/>
         <w:spacing w:after="138"/>
       </w:pPr>
-      <w:bookmarkStart w:id="8" w:name="_Toc136122695"/>
+      <w:bookmarkStart w:id="8" w:name="_Toc145879453"/>
       <w:r>
-        <w:lastRenderedPageBreak/>
         <w:t>Machine Learning</w:t>
       </w:r>
       <w:bookmarkEnd w:id="8"/>
@@ -2352,7 +2531,7 @@
           <w:szCs w:val="28"/>
         </w:rPr>
       </w:pPr>
-      <w:bookmarkStart w:id="9" w:name="_Toc136122696"/>
+      <w:bookmarkStart w:id="9" w:name="_Toc145879454"/>
       <w:r>
         <w:rPr>
           <w:rFonts w:ascii="Calibri" w:hAnsi="Calibri" w:cs="Calibri"/>
@@ -2382,6 +2561,9 @@
     <w:p>
       <w:pPr>
         <w:ind w:firstLine="720"/>
+        <w:rPr>
+          <w:rStyle w:val="Hyperlink"/>
+        </w:rPr>
       </w:pPr>
       <w:hyperlink r:id="rId23" w:history="1">
         <w:r>
@@ -2397,21 +2579,58 @@
         <w:pStyle w:val="Heading3"/>
         <w:spacing w:after="138"/>
         <w:rPr>
+          <w:rStyle w:val="Hyperlink"/>
+          <w:rFonts w:ascii="Calibri" w:hAnsi="Calibri" w:cs="Calibri"/>
+          <w:color w:val="2A2A2A" w:themeColor="text2"/>
+          <w:sz w:val="28"/>
+          <w:szCs w:val="28"/>
+          <w:u w:val="none"/>
+        </w:rPr>
+      </w:pPr>
+      <w:bookmarkStart w:id="10" w:name="_Toc145879455"/>
+      <w:r>
+        <w:rPr>
           <w:rFonts w:ascii="Calibri" w:hAnsi="Calibri" w:cs="Calibri"/>
           <w:sz w:val="28"/>
           <w:szCs w:val="28"/>
         </w:rPr>
-      </w:pPr>
-      <w:bookmarkStart w:id="10" w:name="_Toc136122697"/>
-      <w:r>
+        <w:t>EDA</w:t>
+      </w:r>
+      <w:bookmarkEnd w:id="10"/>
+    </w:p>
+    <w:p>
+      <w:pPr>
+        <w:ind w:firstLine="720"/>
+      </w:pPr>
+      <w:hyperlink r:id="rId24" w:history="1">
+        <w:r>
+          <w:rPr>
+            <w:rStyle w:val="Hyperlink"/>
+          </w:rPr>
+          <w:t>https://services.google.com/fh/files/misc/exploratory_data_analysis_for_feature_selection_in_machine_learning.pdf</w:t>
+        </w:r>
+      </w:hyperlink>
+    </w:p>
+    <w:p>
+      <w:pPr>
+        <w:pStyle w:val="Heading3"/>
+        <w:spacing w:after="138"/>
         <w:rPr>
           <w:rFonts w:ascii="Calibri" w:hAnsi="Calibri" w:cs="Calibri"/>
           <w:sz w:val="28"/>
           <w:szCs w:val="28"/>
         </w:rPr>
+      </w:pPr>
+      <w:bookmarkStart w:id="11" w:name="_Toc145879456"/>
+      <w:r>
+        <w:rPr>
+          <w:rFonts w:ascii="Calibri" w:hAnsi="Calibri" w:cs="Calibri"/>
+          <w:sz w:val="28"/>
+          <w:szCs w:val="28"/>
+        </w:rPr>
         <w:t>Algorithms</w:t>
       </w:r>
-      <w:bookmarkEnd w:id="10"/>
+      <w:bookmarkEnd w:id="11"/>
     </w:p>
     <w:p>
       <w:pPr>
@@ -2423,7 +2642,7 @@
       <w:r>
         <w:t xml:space="preserve">Tree based: </w:t>
       </w:r>
-      <w:hyperlink r:id="rId24" w:history="1">
+      <w:hyperlink r:id="rId25" w:history="1">
         <w:r>
           <w:rPr>
             <w:rStyle w:val="Hyperlink"/>
@@ -2440,15 +2659,9 @@
         </w:rPr>
       </w:pPr>
       <w:r>
-        <w:t>Dim reduction</w:t>
+        <w:t xml:space="preserve">Dim reduction: </w:t>
       </w:r>
-      <w:r>
-        <w:t>:</w:t>
-      </w:r>
-      <w:r>
-        <w:t xml:space="preserve"> </w:t>
-      </w:r>
-      <w:hyperlink r:id="rId25" w:history="1">
+      <w:hyperlink r:id="rId26" w:history="1">
         <w:r>
           <w:rPr>
             <w:rStyle w:val="Hyperlink"/>
@@ -2468,7 +2681,7 @@
           <w:szCs w:val="28"/>
         </w:rPr>
       </w:pPr>
-      <w:bookmarkStart w:id="11" w:name="_Toc136122698"/>
+      <w:bookmarkStart w:id="12" w:name="_Toc145879457"/>
       <w:r>
         <w:rPr>
           <w:rFonts w:ascii="Calibri" w:hAnsi="Calibri" w:cs="Calibri"/>
@@ -2485,13 +2698,13 @@
         </w:rPr>
         <w:t>s</w:t>
       </w:r>
-      <w:bookmarkEnd w:id="11"/>
+      <w:bookmarkEnd w:id="12"/>
     </w:p>
     <w:p>
       <w:r>
         <w:tab/>
       </w:r>
-      <w:hyperlink r:id="rId26" w:history="1">
+      <w:hyperlink r:id="rId27" w:history="1">
         <w:r>
           <w:rPr>
             <w:rStyle w:val="Hyperlink"/>
@@ -2510,7 +2723,7 @@
           <w:szCs w:val="28"/>
         </w:rPr>
       </w:pPr>
-      <w:bookmarkStart w:id="12" w:name="_Toc136122699"/>
+      <w:bookmarkStart w:id="13" w:name="_Toc145879458"/>
       <w:r>
         <w:rPr>
           <w:rFonts w:ascii="Calibri" w:hAnsi="Calibri" w:cs="Calibri"/>
@@ -2519,13 +2732,13 @@
         </w:rPr>
         <w:t>Projects</w:t>
       </w:r>
-      <w:bookmarkEnd w:id="12"/>
+      <w:bookmarkEnd w:id="13"/>
     </w:p>
     <w:p>
       <w:r>
         <w:tab/>
       </w:r>
-      <w:hyperlink r:id="rId27" w:history="1">
+      <w:hyperlink r:id="rId28" w:history="1">
         <w:r>
           <w:rPr>
             <w:rStyle w:val="Hyperlink"/>
@@ -2555,7 +2768,7 @@
           <w:rStyle w:val="Hyperlink"/>
         </w:rPr>
       </w:pPr>
-      <w:hyperlink r:id="rId28" w:history="1">
+      <w:hyperlink r:id="rId29" w:history="1">
         <w:r>
           <w:rPr>
             <w:rStyle w:val="Hyperlink"/>
@@ -2571,7 +2784,7 @@
           <w:rStyle w:val="Hyperlink"/>
         </w:rPr>
       </w:pPr>
-      <w:hyperlink r:id="rId29" w:history="1">
+      <w:hyperlink r:id="rId30" w:history="1">
         <w:r>
           <w:rPr>
             <w:rStyle w:val="Hyperlink"/>
@@ -2590,7 +2803,7 @@
           <w:szCs w:val="28"/>
         </w:rPr>
       </w:pPr>
-      <w:bookmarkStart w:id="13" w:name="_Toc136122700"/>
+      <w:bookmarkStart w:id="14" w:name="_Toc145879459"/>
       <w:r>
         <w:rPr>
           <w:rFonts w:ascii="Calibri" w:hAnsi="Calibri" w:cs="Calibri"/>
@@ -2599,13 +2812,13 @@
         </w:rPr>
         <w:t>Feature Engineering</w:t>
       </w:r>
-      <w:bookmarkEnd w:id="13"/>
+      <w:bookmarkEnd w:id="14"/>
     </w:p>
     <w:p>
       <w:r>
         <w:tab/>
       </w:r>
-      <w:hyperlink r:id="rId30" w:history="1">
+      <w:hyperlink r:id="rId31" w:history="1">
         <w:r>
           <w:rPr>
             <w:rStyle w:val="Hyperlink"/>
@@ -2619,7 +2832,7 @@
         <w:pStyle w:val="Heading3"/>
         <w:spacing w:after="138"/>
       </w:pPr>
-      <w:bookmarkStart w:id="14" w:name="_Toc136122701"/>
+      <w:bookmarkStart w:id="15" w:name="_Toc145879460"/>
       <w:r>
         <w:rPr>
           <w:rFonts w:ascii="Calibri" w:hAnsi="Calibri" w:cs="Calibri"/>
@@ -2628,13 +2841,13 @@
         </w:rPr>
         <w:t>Interpreting ML models</w:t>
       </w:r>
-      <w:bookmarkEnd w:id="14"/>
+      <w:bookmarkEnd w:id="15"/>
     </w:p>
     <w:p>
       <w:pPr>
         <w:ind w:firstLine="720"/>
       </w:pPr>
-      <w:hyperlink r:id="rId31" w:history="1">
+      <w:hyperlink r:id="rId32" w:history="1">
         <w:r>
           <w:rPr>
             <w:rStyle w:val="Hyperlink"/>
@@ -2653,13 +2866,14 @@
           <w:szCs w:val="28"/>
         </w:rPr>
       </w:pPr>
-      <w:bookmarkStart w:id="15" w:name="_Toc136122702"/>
+      <w:bookmarkStart w:id="16" w:name="_Toc145879461"/>
       <w:r>
         <w:rPr>
           <w:rFonts w:ascii="Calibri" w:hAnsi="Calibri" w:cs="Calibri"/>
           <w:sz w:val="28"/>
           <w:szCs w:val="28"/>
         </w:rPr>
+        <w:lastRenderedPageBreak/>
         <w:t>P</w:t>
       </w:r>
       <w:r>
@@ -2670,7 +2884,7 @@
         </w:rPr>
         <w:t>apers</w:t>
       </w:r>
-      <w:bookmarkEnd w:id="15"/>
+      <w:bookmarkEnd w:id="16"/>
     </w:p>
     <w:p>
       <w:pPr>
@@ -2680,7 +2894,7 @@
           <w:u w:val="single"/>
         </w:rPr>
       </w:pPr>
-      <w:hyperlink r:id="rId32" w:history="1">
+      <w:hyperlink r:id="rId33" w:history="1">
         <w:r>
           <w:rPr>
             <w:rStyle w:val="Hyperlink"/>
@@ -2713,7 +2927,7 @@
           <w:szCs w:val="28"/>
         </w:rPr>
       </w:pPr>
-      <w:bookmarkStart w:id="16" w:name="_Toc136122703"/>
+      <w:bookmarkStart w:id="17" w:name="_Toc145879462"/>
       <w:r>
         <w:rPr>
           <w:rFonts w:ascii="Calibri" w:hAnsi="Calibri" w:cs="Calibri"/>
@@ -2722,13 +2936,13 @@
         </w:rPr>
         <w:t>Practice</w:t>
       </w:r>
-      <w:bookmarkEnd w:id="16"/>
+      <w:bookmarkEnd w:id="17"/>
     </w:p>
     <w:p>
       <w:pPr>
         <w:ind w:firstLine="720"/>
       </w:pPr>
-      <w:hyperlink r:id="rId33" w:history="1">
+      <w:hyperlink r:id="rId34" w:history="1">
         <w:r>
           <w:rPr>
             <w:rStyle w:val="Hyperlink"/>
@@ -2747,7 +2961,7 @@
           <w:szCs w:val="28"/>
         </w:rPr>
       </w:pPr>
-      <w:bookmarkStart w:id="17" w:name="_Toc136122704"/>
+      <w:bookmarkStart w:id="18" w:name="_Toc145879463"/>
       <w:r>
         <w:rPr>
           <w:rFonts w:ascii="Calibri" w:hAnsi="Calibri" w:cs="Calibri"/>
@@ -2756,13 +2970,13 @@
         </w:rPr>
         <w:t>Ops</w:t>
       </w:r>
-      <w:bookmarkEnd w:id="17"/>
+      <w:bookmarkEnd w:id="18"/>
     </w:p>
     <w:p>
       <w:r>
         <w:tab/>
       </w:r>
-      <w:hyperlink r:id="rId34" w:anchor="mlops" w:history="1">
+      <w:hyperlink r:id="rId35" w:anchor="mlops" w:history="1">
         <w:r>
           <w:rPr>
             <w:rStyle w:val="Hyperlink"/>
@@ -2776,12 +2990,11 @@
         <w:pStyle w:val="Heading2"/>
         <w:spacing w:after="138"/>
       </w:pPr>
-      <w:bookmarkStart w:id="18" w:name="_Toc136122705"/>
+      <w:bookmarkStart w:id="19" w:name="_Toc145879464"/>
       <w:r>
-        <w:lastRenderedPageBreak/>
         <w:t>Deep Learning</w:t>
       </w:r>
-      <w:bookmarkEnd w:id="18"/>
+      <w:bookmarkEnd w:id="19"/>
     </w:p>
     <w:p>
       <w:pPr>
@@ -2804,7 +3017,7 @@
           <w:szCs w:val="28"/>
         </w:rPr>
       </w:pPr>
-      <w:bookmarkStart w:id="19" w:name="_Toc136122706"/>
+      <w:bookmarkStart w:id="20" w:name="_Toc145879465"/>
       <w:r>
         <w:rPr>
           <w:rFonts w:ascii="Calibri" w:hAnsi="Calibri" w:cs="Calibri"/>
@@ -2813,7 +3026,7 @@
         </w:rPr>
         <w:t>Visualize</w:t>
       </w:r>
-      <w:bookmarkEnd w:id="19"/>
+      <w:bookmarkEnd w:id="20"/>
     </w:p>
     <w:p>
       <w:pPr>
@@ -2822,7 +3035,7 @@
           <w:rStyle w:val="Hyperlink"/>
         </w:rPr>
       </w:pPr>
-      <w:hyperlink r:id="rId35" w:history="1">
+      <w:hyperlink r:id="rId36" w:history="1">
         <w:proofErr w:type="spellStart"/>
         <w:r>
           <w:rPr>
@@ -2852,24 +3065,11 @@
         <w:pStyle w:val="Heading2"/>
         <w:spacing w:after="138"/>
       </w:pPr>
-      <w:bookmarkStart w:id="20" w:name="_Toc136122707"/>
+      <w:bookmarkStart w:id="21" w:name="_Toc145879466"/>
       <w:r>
         <w:t>NLP</w:t>
       </w:r>
-      <w:bookmarkEnd w:id="20"/>
-    </w:p>
-    <w:p>
-      <w:r>
-        <w:tab/>
-      </w:r>
-      <w:hyperlink r:id="rId36" w:history="1">
-        <w:r>
-          <w:rPr>
-            <w:rStyle w:val="Hyperlink"/>
-          </w:rPr>
-          <w:t>https://github.com/datascienceid/nlp-resources</w:t>
-        </w:r>
-      </w:hyperlink>
+      <w:bookmarkEnd w:id="21"/>
     </w:p>
     <w:p>
       <w:r>
@@ -2880,6 +3080,19 @@
           <w:rPr>
             <w:rStyle w:val="Hyperlink"/>
           </w:rPr>
+          <w:t>https://github.com/datascienceid/nlp-resources</w:t>
+        </w:r>
+      </w:hyperlink>
+    </w:p>
+    <w:p>
+      <w:r>
+        <w:tab/>
+      </w:r>
+      <w:hyperlink r:id="rId38" w:history="1">
+        <w:r>
+          <w:rPr>
+            <w:rStyle w:val="Hyperlink"/>
+          </w:rPr>
           <w:t>Practical NLP (book) - Codes</w:t>
         </w:r>
       </w:hyperlink>
@@ -2899,11 +3112,11 @@
         <w:pStyle w:val="Heading2"/>
         <w:spacing w:after="138"/>
       </w:pPr>
-      <w:bookmarkStart w:id="21" w:name="_Toc136122708"/>
+      <w:bookmarkStart w:id="22" w:name="_Toc145879467"/>
       <w:r>
         <w:t>Git &amp; GitHub</w:t>
       </w:r>
-      <w:bookmarkEnd w:id="21"/>
+      <w:bookmarkEnd w:id="22"/>
     </w:p>
     <w:p>
       <w:pPr>
@@ -2912,7 +3125,7 @@
           <w:rStyle w:val="Hyperlink"/>
         </w:rPr>
       </w:pPr>
-      <w:hyperlink r:id="rId38" w:history="1">
+      <w:hyperlink r:id="rId39" w:history="1">
         <w:r>
           <w:rPr>
             <w:rStyle w:val="Hyperlink"/>
@@ -2928,7 +3141,7 @@
           <w:rStyle w:val="Hyperlink"/>
         </w:rPr>
       </w:pPr>
-      <w:hyperlink r:id="rId39" w:history="1">
+      <w:hyperlink r:id="rId40" w:history="1">
         <w:proofErr w:type="spellStart"/>
         <w:r>
           <w:rPr>
@@ -2952,7 +3165,7 @@
           <w:rStyle w:val="Hyperlink"/>
         </w:rPr>
       </w:pPr>
-      <w:hyperlink r:id="rId40" w:history="1">
+      <w:hyperlink r:id="rId41" w:history="1">
         <w:r>
           <w:rPr>
             <w:rStyle w:val="Hyperlink"/>
@@ -2968,7 +3181,7 @@
           <w:rStyle w:val="Hyperlink"/>
         </w:rPr>
       </w:pPr>
-      <w:hyperlink r:id="rId41" w:history="1">
+      <w:hyperlink r:id="rId42" w:history="1">
         <w:r>
           <w:rPr>
             <w:rStyle w:val="Hyperlink"/>
@@ -3004,11 +3217,12 @@
         <w:pStyle w:val="Heading2"/>
         <w:spacing w:after="138"/>
       </w:pPr>
-      <w:bookmarkStart w:id="22" w:name="_Toc136122709"/>
+      <w:bookmarkStart w:id="23" w:name="_Toc145879468"/>
       <w:r>
+        <w:lastRenderedPageBreak/>
         <w:t>Report Writing &amp; Documentation</w:t>
       </w:r>
-      <w:bookmarkEnd w:id="22"/>
+      <w:bookmarkEnd w:id="23"/>
     </w:p>
     <w:p>
       <w:pPr>
@@ -3018,7 +3232,7 @@
           <w:rStyle w:val="Hyperlink"/>
         </w:rPr>
       </w:pPr>
-      <w:hyperlink r:id="rId42" w:history="1">
+      <w:hyperlink r:id="rId43" w:history="1">
         <w:r>
           <w:rPr>
             <w:rStyle w:val="Hyperlink"/>
@@ -3041,7 +3255,7 @@
           <w:rStyle w:val="Hyperlink"/>
         </w:rPr>
       </w:pPr>
-      <w:hyperlink r:id="rId43" w:history="1">
+      <w:hyperlink r:id="rId44" w:history="1">
         <w:r>
           <w:rPr>
             <w:rStyle w:val="Hyperlink"/>
@@ -3067,7 +3281,7 @@
           <w:rStyle w:val="Hyperlink"/>
         </w:rPr>
       </w:pPr>
-      <w:hyperlink r:id="rId44" w:history="1">
+      <w:hyperlink r:id="rId45" w:history="1">
         <w:r>
           <w:rPr>
             <w:rStyle w:val="Hyperlink"/>
@@ -3081,12 +3295,49 @@
         <w:pStyle w:val="Heading2"/>
         <w:spacing w:after="138"/>
       </w:pPr>
-      <w:bookmarkStart w:id="23" w:name="_Toc136122710"/>
+      <w:bookmarkStart w:id="24" w:name="_Toc145879469"/>
       <w:r>
-        <w:lastRenderedPageBreak/>
+        <w:t>Code Review</w:t>
+      </w:r>
+      <w:bookmarkEnd w:id="24"/>
+    </w:p>
+    <w:p>
+      <w:r>
+        <w:tab/>
+      </w:r>
+      <w:hyperlink r:id="rId46" w:history="1">
+        <w:r>
+          <w:rPr>
+            <w:rStyle w:val="Hyperlink"/>
+          </w:rPr>
+          <w:t>https://google.github.io/eng-practices/review/reviewer/</w:t>
+        </w:r>
+      </w:hyperlink>
+    </w:p>
+    <w:p>
+      <w:r>
+        <w:tab/>
+      </w:r>
+    </w:p>
+    <w:p>
+      <w:pPr>
+        <w:spacing w:after="0" w:line="271" w:lineRule="auto"/>
+        <w:ind w:left="720"/>
+        <w:rPr>
+          <w:rStyle w:val="Hyperlink"/>
+        </w:rPr>
+      </w:pPr>
+    </w:p>
+    <w:p>
+      <w:pPr>
+        <w:pStyle w:val="Heading2"/>
+        <w:spacing w:after="138"/>
+      </w:pPr>
+      <w:bookmarkStart w:id="25" w:name="_Toc145879470"/>
+      <w:r>
         <w:t>Courses &amp; Other learning</w:t>
       </w:r>
-      <w:bookmarkEnd w:id="23"/>
+      <w:bookmarkEnd w:id="25"/>
     </w:p>
     <w:p>
       <w:pPr>
@@ -3095,7 +3346,7 @@
           <w:lang w:eastAsia="en-IN"/>
         </w:rPr>
       </w:pPr>
-      <w:hyperlink r:id="rId45" w:history="1">
+      <w:hyperlink r:id="rId47" w:history="1">
         <w:r>
           <w:rPr>
             <w:rStyle w:val="Hyperlink"/>
@@ -3119,7 +3370,7 @@
           <w:lang w:eastAsia="en-IN"/>
         </w:rPr>
       </w:pPr>
-      <w:hyperlink r:id="rId46" w:history="1">
+      <w:hyperlink r:id="rId48" w:history="1">
         <w:r>
           <w:rPr>
             <w:rStyle w:val="Hyperlink"/>
@@ -3136,46 +3387,12 @@
           <w:rStyle w:val="Hyperlink"/>
         </w:rPr>
       </w:pPr>
-      <w:hyperlink r:id="rId47" w:history="1">
+      <w:hyperlink r:id="rId49" w:history="1">
         <w:r>
           <w:rPr>
             <w:rStyle w:val="Hyperlink"/>
           </w:rPr>
           <w:t>Microsoft Learn | Microsoft Docs</w:t>
-        </w:r>
-      </w:hyperlink>
-    </w:p>
-    <w:p>
-      <w:pPr>
-        <w:ind w:firstLine="720"/>
-        <w:rPr>
-          <w:rStyle w:val="Hyperlink"/>
-        </w:rPr>
-      </w:pPr>
-      <w:hyperlink r:id="rId48" w:history="1">
-        <w:r>
-          <w:rPr>
-            <w:rStyle w:val="Hyperlink"/>
-          </w:rPr>
-          <w:t>Data School</w:t>
-        </w:r>
-      </w:hyperlink>
-    </w:p>
-    <w:p>
-      <w:pPr>
-        <w:ind w:firstLine="720"/>
-        <w:rPr>
-          <w:rStyle w:val="Hyperlink"/>
-          <w:lang w:eastAsia="en-IN"/>
-        </w:rPr>
-      </w:pPr>
-      <w:hyperlink r:id="rId49" w:history="1">
-        <w:r>
-          <w:rPr>
-            <w:rStyle w:val="Hyperlink"/>
-            <w:lang w:eastAsia="en-IN"/>
-          </w:rPr>
-          <w:t>30 days of JavaScript</w:t>
         </w:r>
       </w:hyperlink>
     </w:p>
@@ -3257,7 +3474,7 @@
 </file>
 
 <file path=word/endnotes.xml><?xml version="1.0" encoding="utf-8"?>
-<w:endnotes xmlns:wpc="http://schemas.microsoft.com/office/word/2010/wordprocessingCanvas" xmlns:cx="http://schemas.microsoft.com/office/drawing/2014/chartex" xmlns:cx1="http://schemas.microsoft.com/office/drawing/2015/9/8/chartex" xmlns:cx2="http://schemas.microsoft.com/office/drawing/2015/10/21/chartex" xmlns:cx3="http://schemas.microsoft.com/office/drawing/2016/5/9/chartex" xmlns:cx4="http://schemas.microsoft.com/office/drawing/2016/5/10/chartex" xmlns:cx5="http://schemas.microsoft.com/office/drawing/2016/5/11/chartex" xmlns:cx6="http://schemas.microsoft.com/office/drawing/2016/5/12/chartex" xmlns:cx7="http://schemas.microsoft.com/office/drawing/2016/5/13/chartex" xmlns:cx8="http://schemas.microsoft.com/office/drawing/2016/5/14/chartex" xmlns:mc="http://schemas.openxmlformats.org/markup-compatibility/2006" xmlns:aink="http://schemas.microsoft.com/office/drawing/2016/ink" xmlns:am3d="http://schemas.microsoft.com/office/drawing/2017/model3d" xmlns:o="urn:schemas-microsoft-com:office:office" xmlns:oel="http://schemas.microsoft.com/office/2019/extlst" xmlns:r="http://schemas.openxmlformats.org/officeDocument/2006/relationships" xmlns:m="http://schemas.openxmlformats.org/officeDocument/2006/math" xmlns:v="urn:schemas-microsoft-com:vml" xmlns:wp14="http://schemas.microsoft.com/office/word/2010/wordprocessingDrawing" xmlns:wp="http://schemas.openxmlformats.org/drawingml/2006/wordprocessingDrawing" xmlns:w10="urn:schemas-microsoft-com:office:word" xmlns:w="http://schemas.openxmlformats.org/wordprocessingml/2006/main" xmlns:w14="http://schemas.microsoft.com/office/word/2010/wordml" xmlns:w15="http://schemas.microsoft.com/office/word/2012/wordml" xmlns:w16cex="http://schemas.microsoft.com/office/word/2018/wordml/cex" xmlns:w16cid="http://schemas.microsoft.com/office/word/2016/wordml/cid" xmlns:w16="http://schemas.microsoft.com/office/word/2018/wordml" xmlns:w16du="http://schemas.microsoft.com/office/word/2023/wordml/word16du" xmlns:w16sdtdh="http://schemas.microsoft.com/office/word/2020/wordml/sdtdatahash" xmlns:w16se="http://schemas.microsoft.com/office/word/2015/wordml/symex" xmlns:wpg="http://schemas.microsoft.com/office/word/2010/wordprocessingGroup" xmlns:wpi="http://schemas.microsoft.com/office/word/2010/wordprocessingInk" xmlns:wne="http://schemas.microsoft.com/office/word/2006/wordml" xmlns:wps="http://schemas.microsoft.com/office/word/2010/wordprocessingShape" mc:Ignorable="w14 w15 w16se w16cid w16 w16cex w16sdtdh wp14">
+<w:endnotes xmlns:wpc="http://schemas.microsoft.com/office/word/2010/wordprocessingCanvas" xmlns:cx="http://schemas.microsoft.com/office/drawing/2014/chartex" xmlns:cx1="http://schemas.microsoft.com/office/drawing/2015/9/8/chartex" xmlns:cx2="http://schemas.microsoft.com/office/drawing/2015/10/21/chartex" xmlns:cx3="http://schemas.microsoft.com/office/drawing/2016/5/9/chartex" xmlns:cx4="http://schemas.microsoft.com/office/drawing/2016/5/10/chartex" xmlns:cx5="http://schemas.microsoft.com/office/drawing/2016/5/11/chartex" xmlns:cx6="http://schemas.microsoft.com/office/drawing/2016/5/12/chartex" xmlns:cx7="http://schemas.microsoft.com/office/drawing/2016/5/13/chartex" xmlns:cx8="http://schemas.microsoft.com/office/drawing/2016/5/14/chartex" xmlns:mc="http://schemas.openxmlformats.org/markup-compatibility/2006" xmlns:aink="http://schemas.microsoft.com/office/drawing/2016/ink" xmlns:am3d="http://schemas.microsoft.com/office/drawing/2017/model3d" xmlns:o="urn:schemas-microsoft-com:office:office" xmlns:oel="http://schemas.microsoft.com/office/2019/extlst" xmlns:r="http://schemas.openxmlformats.org/officeDocument/2006/relationships" xmlns:m="http://schemas.openxmlformats.org/officeDocument/2006/math" xmlns:v="urn:schemas-microsoft-com:vml" xmlns:wp14="http://schemas.microsoft.com/office/word/2010/wordprocessingDrawing" xmlns:wp="http://schemas.openxmlformats.org/drawingml/2006/wordprocessingDrawing" xmlns:w10="urn:schemas-microsoft-com:office:word" xmlns:w="http://schemas.openxmlformats.org/wordprocessingml/2006/main" xmlns:w14="http://schemas.microsoft.com/office/word/2010/wordml" xmlns:w15="http://schemas.microsoft.com/office/word/2012/wordml" xmlns:w16cex="http://schemas.microsoft.com/office/word/2018/wordml/cex" xmlns:w16cid="http://schemas.microsoft.com/office/word/2016/wordml/cid" xmlns:w16="http://schemas.microsoft.com/office/word/2018/wordml" xmlns:w16sdtdh="http://schemas.microsoft.com/office/word/2020/wordml/sdtdatahash" xmlns:w16se="http://schemas.microsoft.com/office/word/2015/wordml/symex" xmlns:wpg="http://schemas.microsoft.com/office/word/2010/wordprocessingGroup" xmlns:wpi="http://schemas.microsoft.com/office/word/2010/wordprocessingInk" xmlns:wne="http://schemas.microsoft.com/office/word/2006/wordml" xmlns:wps="http://schemas.microsoft.com/office/word/2010/wordprocessingShape" mc:Ignorable="w14 w15 w16se w16cid w16 w16cex w16sdtdh wp14">
   <w:endnote w:type="separator" w:id="-1">
     <w:p>
       <w:pPr>
@@ -3282,7 +3499,7 @@
 </file>
 
 <file path=word/footer1.xml><?xml version="1.0" encoding="utf-8"?>
-<w:ftr xmlns:wpc="http://schemas.microsoft.com/office/word/2010/wordprocessingCanvas" xmlns:cx="http://schemas.microsoft.com/office/drawing/2014/chartex" xmlns:cx1="http://schemas.microsoft.com/office/drawing/2015/9/8/chartex" xmlns:cx2="http://schemas.microsoft.com/office/drawing/2015/10/21/chartex" xmlns:cx3="http://schemas.microsoft.com/office/drawing/2016/5/9/chartex" xmlns:cx4="http://schemas.microsoft.com/office/drawing/2016/5/10/chartex" xmlns:cx5="http://schemas.microsoft.com/office/drawing/2016/5/11/chartex" xmlns:cx6="http://schemas.microsoft.com/office/drawing/2016/5/12/chartex" xmlns:cx7="http://schemas.microsoft.com/office/drawing/2016/5/13/chartex" xmlns:cx8="http://schemas.microsoft.com/office/drawing/2016/5/14/chartex" xmlns:mc="http://schemas.openxmlformats.org/markup-compatibility/2006" xmlns:aink="http://schemas.microsoft.com/office/drawing/2016/ink" xmlns:am3d="http://schemas.microsoft.com/office/drawing/2017/model3d" xmlns:o="urn:schemas-microsoft-com:office:office" xmlns:oel="http://schemas.microsoft.com/office/2019/extlst" xmlns:r="http://schemas.openxmlformats.org/officeDocument/2006/relationships" xmlns:m="http://schemas.openxmlformats.org/officeDocument/2006/math" xmlns:v="urn:schemas-microsoft-com:vml" xmlns:wp14="http://schemas.microsoft.com/office/word/2010/wordprocessingDrawing" xmlns:wp="http://schemas.openxmlformats.org/drawingml/2006/wordprocessingDrawing" xmlns:w10="urn:schemas-microsoft-com:office:word" xmlns:w="http://schemas.openxmlformats.org/wordprocessingml/2006/main" xmlns:w14="http://schemas.microsoft.com/office/word/2010/wordml" xmlns:w15="http://schemas.microsoft.com/office/word/2012/wordml" xmlns:w16cex="http://schemas.microsoft.com/office/word/2018/wordml/cex" xmlns:w16cid="http://schemas.microsoft.com/office/word/2016/wordml/cid" xmlns:w16="http://schemas.microsoft.com/office/word/2018/wordml" xmlns:w16du="http://schemas.microsoft.com/office/word/2023/wordml/word16du" xmlns:w16sdtdh="http://schemas.microsoft.com/office/word/2020/wordml/sdtdatahash" xmlns:w16se="http://schemas.microsoft.com/office/word/2015/wordml/symex" xmlns:wpg="http://schemas.microsoft.com/office/word/2010/wordprocessingGroup" xmlns:wpi="http://schemas.microsoft.com/office/word/2010/wordprocessingInk" xmlns:wne="http://schemas.microsoft.com/office/word/2006/wordml" xmlns:wps="http://schemas.microsoft.com/office/word/2010/wordprocessingShape" mc:Ignorable="w14 w15 w16se w16cid w16 w16cex w16sdtdh wp14">
+<w:ftr xmlns:wpc="http://schemas.microsoft.com/office/word/2010/wordprocessingCanvas" xmlns:cx="http://schemas.microsoft.com/office/drawing/2014/chartex" xmlns:cx1="http://schemas.microsoft.com/office/drawing/2015/9/8/chartex" xmlns:cx2="http://schemas.microsoft.com/office/drawing/2015/10/21/chartex" xmlns:cx3="http://schemas.microsoft.com/office/drawing/2016/5/9/chartex" xmlns:cx4="http://schemas.microsoft.com/office/drawing/2016/5/10/chartex" xmlns:cx5="http://schemas.microsoft.com/office/drawing/2016/5/11/chartex" xmlns:cx6="http://schemas.microsoft.com/office/drawing/2016/5/12/chartex" xmlns:cx7="http://schemas.microsoft.com/office/drawing/2016/5/13/chartex" xmlns:cx8="http://schemas.microsoft.com/office/drawing/2016/5/14/chartex" xmlns:mc="http://schemas.openxmlformats.org/markup-compatibility/2006" xmlns:aink="http://schemas.microsoft.com/office/drawing/2016/ink" xmlns:am3d="http://schemas.microsoft.com/office/drawing/2017/model3d" xmlns:o="urn:schemas-microsoft-com:office:office" xmlns:oel="http://schemas.microsoft.com/office/2019/extlst" xmlns:r="http://schemas.openxmlformats.org/officeDocument/2006/relationships" xmlns:m="http://schemas.openxmlformats.org/officeDocument/2006/math" xmlns:v="urn:schemas-microsoft-com:vml" xmlns:wp14="http://schemas.microsoft.com/office/word/2010/wordprocessingDrawing" xmlns:wp="http://schemas.openxmlformats.org/drawingml/2006/wordprocessingDrawing" xmlns:w10="urn:schemas-microsoft-com:office:word" xmlns:w="http://schemas.openxmlformats.org/wordprocessingml/2006/main" xmlns:w14="http://schemas.microsoft.com/office/word/2010/wordml" xmlns:w15="http://schemas.microsoft.com/office/word/2012/wordml" xmlns:w16cex="http://schemas.microsoft.com/office/word/2018/wordml/cex" xmlns:w16cid="http://schemas.microsoft.com/office/word/2016/wordml/cid" xmlns:w16="http://schemas.microsoft.com/office/word/2018/wordml" xmlns:w16sdtdh="http://schemas.microsoft.com/office/word/2020/wordml/sdtdatahash" xmlns:w16se="http://schemas.microsoft.com/office/word/2015/wordml/symex" xmlns:wpg="http://schemas.microsoft.com/office/word/2010/wordprocessingGroup" xmlns:wpi="http://schemas.microsoft.com/office/word/2010/wordprocessingInk" xmlns:wne="http://schemas.microsoft.com/office/word/2006/wordml" xmlns:wps="http://schemas.microsoft.com/office/word/2010/wordprocessingShape" mc:Ignorable="w14 w15 w16se w16cid w16 w16cex w16sdtdh wp14">
   <w:sdt>
     <w:sdtPr>
       <w:id w:val="1272893270"/>
@@ -3334,7 +3551,7 @@
 </file>
 
 <file path=word/footnotes.xml><?xml version="1.0" encoding="utf-8"?>
-<w:footnotes xmlns:wpc="http://schemas.microsoft.com/office/word/2010/wordprocessingCanvas" xmlns:cx="http://schemas.microsoft.com/office/drawing/2014/chartex" xmlns:cx1="http://schemas.microsoft.com/office/drawing/2015/9/8/chartex" xmlns:cx2="http://schemas.microsoft.com/office/drawing/2015/10/21/chartex" xmlns:cx3="http://schemas.microsoft.com/office/drawing/2016/5/9/chartex" xmlns:cx4="http://schemas.microsoft.com/office/drawing/2016/5/10/chartex" xmlns:cx5="http://schemas.microsoft.com/office/drawing/2016/5/11/chartex" xmlns:cx6="http://schemas.microsoft.com/office/drawing/2016/5/12/chartex" xmlns:cx7="http://schemas.microsoft.com/office/drawing/2016/5/13/chartex" xmlns:cx8="http://schemas.microsoft.com/office/drawing/2016/5/14/chartex" xmlns:mc="http://schemas.openxmlformats.org/markup-compatibility/2006" xmlns:aink="http://schemas.microsoft.com/office/drawing/2016/ink" xmlns:am3d="http://schemas.microsoft.com/office/drawing/2017/model3d" xmlns:o="urn:schemas-microsoft-com:office:office" xmlns:oel="http://schemas.microsoft.com/office/2019/extlst" xmlns:r="http://schemas.openxmlformats.org/officeDocument/2006/relationships" xmlns:m="http://schemas.openxmlformats.org/officeDocument/2006/math" xmlns:v="urn:schemas-microsoft-com:vml" xmlns:wp14="http://schemas.microsoft.com/office/word/2010/wordprocessingDrawing" xmlns:wp="http://schemas.openxmlformats.org/drawingml/2006/wordprocessingDrawing" xmlns:w10="urn:schemas-microsoft-com:office:word" xmlns:w="http://schemas.openxmlformats.org/wordprocessingml/2006/main" xmlns:w14="http://schemas.microsoft.com/office/word/2010/wordml" xmlns:w15="http://schemas.microsoft.com/office/word/2012/wordml" xmlns:w16cex="http://schemas.microsoft.com/office/word/2018/wordml/cex" xmlns:w16cid="http://schemas.microsoft.com/office/word/2016/wordml/cid" xmlns:w16="http://schemas.microsoft.com/office/word/2018/wordml" xmlns:w16du="http://schemas.microsoft.com/office/word/2023/wordml/word16du" xmlns:w16sdtdh="http://schemas.microsoft.com/office/word/2020/wordml/sdtdatahash" xmlns:w16se="http://schemas.microsoft.com/office/word/2015/wordml/symex" xmlns:wpg="http://schemas.microsoft.com/office/word/2010/wordprocessingGroup" xmlns:wpi="http://schemas.microsoft.com/office/word/2010/wordprocessingInk" xmlns:wne="http://schemas.microsoft.com/office/word/2006/wordml" xmlns:wps="http://schemas.microsoft.com/office/word/2010/wordprocessingShape" mc:Ignorable="w14 w15 w16se w16cid w16 w16cex w16sdtdh wp14">
+<w:footnotes xmlns:wpc="http://schemas.microsoft.com/office/word/2010/wordprocessingCanvas" xmlns:cx="http://schemas.microsoft.com/office/drawing/2014/chartex" xmlns:cx1="http://schemas.microsoft.com/office/drawing/2015/9/8/chartex" xmlns:cx2="http://schemas.microsoft.com/office/drawing/2015/10/21/chartex" xmlns:cx3="http://schemas.microsoft.com/office/drawing/2016/5/9/chartex" xmlns:cx4="http://schemas.microsoft.com/office/drawing/2016/5/10/chartex" xmlns:cx5="http://schemas.microsoft.com/office/drawing/2016/5/11/chartex" xmlns:cx6="http://schemas.microsoft.com/office/drawing/2016/5/12/chartex" xmlns:cx7="http://schemas.microsoft.com/office/drawing/2016/5/13/chartex" xmlns:cx8="http://schemas.microsoft.com/office/drawing/2016/5/14/chartex" xmlns:mc="http://schemas.openxmlformats.org/markup-compatibility/2006" xmlns:aink="http://schemas.microsoft.com/office/drawing/2016/ink" xmlns:am3d="http://schemas.microsoft.com/office/drawing/2017/model3d" xmlns:o="urn:schemas-microsoft-com:office:office" xmlns:oel="http://schemas.microsoft.com/office/2019/extlst" xmlns:r="http://schemas.openxmlformats.org/officeDocument/2006/relationships" xmlns:m="http://schemas.openxmlformats.org/officeDocument/2006/math" xmlns:v="urn:schemas-microsoft-com:vml" xmlns:wp14="http://schemas.microsoft.com/office/word/2010/wordprocessingDrawing" xmlns:wp="http://schemas.openxmlformats.org/drawingml/2006/wordprocessingDrawing" xmlns:w10="urn:schemas-microsoft-com:office:word" xmlns:w="http://schemas.openxmlformats.org/wordprocessingml/2006/main" xmlns:w14="http://schemas.microsoft.com/office/word/2010/wordml" xmlns:w15="http://schemas.microsoft.com/office/word/2012/wordml" xmlns:w16cex="http://schemas.microsoft.com/office/word/2018/wordml/cex" xmlns:w16cid="http://schemas.microsoft.com/office/word/2016/wordml/cid" xmlns:w16="http://schemas.microsoft.com/office/word/2018/wordml" xmlns:w16sdtdh="http://schemas.microsoft.com/office/word/2020/wordml/sdtdatahash" xmlns:w16se="http://schemas.microsoft.com/office/word/2015/wordml/symex" xmlns:wpg="http://schemas.microsoft.com/office/word/2010/wordprocessingGroup" xmlns:wpi="http://schemas.microsoft.com/office/word/2010/wordprocessingInk" xmlns:wne="http://schemas.microsoft.com/office/word/2006/wordml" xmlns:wps="http://schemas.microsoft.com/office/word/2010/wordprocessingShape" mc:Ignorable="w14 w15 w16se w16cid w16 w16cex w16sdtdh wp14">
   <w:footnote w:type="separator" w:id="-1">
     <w:p>
       <w:pPr>
@@ -3359,7 +3576,7 @@
 </file>
 
 <file path=word/numbering.xml><?xml version="1.0" encoding="utf-8"?>
-<w:numbering xmlns:wpc="http://schemas.microsoft.com/office/word/2010/wordprocessingCanvas" xmlns:cx="http://schemas.microsoft.com/office/drawing/2014/chartex" xmlns:cx1="http://schemas.microsoft.com/office/drawing/2015/9/8/chartex" xmlns:cx2="http://schemas.microsoft.com/office/drawing/2015/10/21/chartex" xmlns:cx3="http://schemas.microsoft.com/office/drawing/2016/5/9/chartex" xmlns:cx4="http://schemas.microsoft.com/office/drawing/2016/5/10/chartex" xmlns:cx5="http://schemas.microsoft.com/office/drawing/2016/5/11/chartex" xmlns:cx6="http://schemas.microsoft.com/office/drawing/2016/5/12/chartex" xmlns:cx7="http://schemas.microsoft.com/office/drawing/2016/5/13/chartex" xmlns:cx8="http://schemas.microsoft.com/office/drawing/2016/5/14/chartex" xmlns:mc="http://schemas.openxmlformats.org/markup-compatibility/2006" xmlns:aink="http://schemas.microsoft.com/office/drawing/2016/ink" xmlns:am3d="http://schemas.microsoft.com/office/drawing/2017/model3d" xmlns:o="urn:schemas-microsoft-com:office:office" xmlns:oel="http://schemas.microsoft.com/office/2019/extlst" xmlns:r="http://schemas.openxmlformats.org/officeDocument/2006/relationships" xmlns:m="http://schemas.openxmlformats.org/officeDocument/2006/math" xmlns:v="urn:schemas-microsoft-com:vml" xmlns:wp14="http://schemas.microsoft.com/office/word/2010/wordprocessingDrawing" xmlns:wp="http://schemas.openxmlformats.org/drawingml/2006/wordprocessingDrawing" xmlns:w10="urn:schemas-microsoft-com:office:word" xmlns:w="http://schemas.openxmlformats.org/wordprocessingml/2006/main" xmlns:w14="http://schemas.microsoft.com/office/word/2010/wordml" xmlns:w15="http://schemas.microsoft.com/office/word/2012/wordml" xmlns:w16cex="http://schemas.microsoft.com/office/word/2018/wordml/cex" xmlns:w16cid="http://schemas.microsoft.com/office/word/2016/wordml/cid" xmlns:w16="http://schemas.microsoft.com/office/word/2018/wordml" xmlns:w16du="http://schemas.microsoft.com/office/word/2023/wordml/word16du" xmlns:w16sdtdh="http://schemas.microsoft.com/office/word/2020/wordml/sdtdatahash" xmlns:w16se="http://schemas.microsoft.com/office/word/2015/wordml/symex" xmlns:wpg="http://schemas.microsoft.com/office/word/2010/wordprocessingGroup" xmlns:wpi="http://schemas.microsoft.com/office/word/2010/wordprocessingInk" xmlns:wne="http://schemas.microsoft.com/office/word/2006/wordml" xmlns:wps="http://schemas.microsoft.com/office/word/2010/wordprocessingShape" mc:Ignorable="w14 w15 w16se w16cid w16 w16cex w16sdtdh wp14">
+<w:numbering xmlns:wpc="http://schemas.microsoft.com/office/word/2010/wordprocessingCanvas" xmlns:cx="http://schemas.microsoft.com/office/drawing/2014/chartex" xmlns:cx1="http://schemas.microsoft.com/office/drawing/2015/9/8/chartex" xmlns:cx2="http://schemas.microsoft.com/office/drawing/2015/10/21/chartex" xmlns:cx3="http://schemas.microsoft.com/office/drawing/2016/5/9/chartex" xmlns:cx4="http://schemas.microsoft.com/office/drawing/2016/5/10/chartex" xmlns:cx5="http://schemas.microsoft.com/office/drawing/2016/5/11/chartex" xmlns:cx6="http://schemas.microsoft.com/office/drawing/2016/5/12/chartex" xmlns:cx7="http://schemas.microsoft.com/office/drawing/2016/5/13/chartex" xmlns:cx8="http://schemas.microsoft.com/office/drawing/2016/5/14/chartex" xmlns:mc="http://schemas.openxmlformats.org/markup-compatibility/2006" xmlns:aink="http://schemas.microsoft.com/office/drawing/2016/ink" xmlns:am3d="http://schemas.microsoft.com/office/drawing/2017/model3d" xmlns:o="urn:schemas-microsoft-com:office:office" xmlns:oel="http://schemas.microsoft.com/office/2019/extlst" xmlns:r="http://schemas.openxmlformats.org/officeDocument/2006/relationships" xmlns:m="http://schemas.openxmlformats.org/officeDocument/2006/math" xmlns:v="urn:schemas-microsoft-com:vml" xmlns:wp14="http://schemas.microsoft.com/office/word/2010/wordprocessingDrawing" xmlns:wp="http://schemas.openxmlformats.org/drawingml/2006/wordprocessingDrawing" xmlns:w10="urn:schemas-microsoft-com:office:word" xmlns:w="http://schemas.openxmlformats.org/wordprocessingml/2006/main" xmlns:w14="http://schemas.microsoft.com/office/word/2010/wordml" xmlns:w15="http://schemas.microsoft.com/office/word/2012/wordml" xmlns:w16cex="http://schemas.microsoft.com/office/word/2018/wordml/cex" xmlns:w16cid="http://schemas.microsoft.com/office/word/2016/wordml/cid" xmlns:w16="http://schemas.microsoft.com/office/word/2018/wordml" xmlns:w16sdtdh="http://schemas.microsoft.com/office/word/2020/wordml/sdtdatahash" xmlns:w16se="http://schemas.microsoft.com/office/word/2015/wordml/symex" xmlns:wpg="http://schemas.microsoft.com/office/word/2010/wordprocessingGroup" xmlns:wpi="http://schemas.microsoft.com/office/word/2010/wordprocessingInk" xmlns:wne="http://schemas.microsoft.com/office/word/2006/wordml" xmlns:wps="http://schemas.microsoft.com/office/word/2010/wordprocessingShape" mc:Ignorable="w14 w15 w16se w16cid w16 w16cex w16sdtdh wp14">
   <w:abstractNum w:abstractNumId="0" w15:restartNumberingAfterBreak="0">
     <w:nsid w:val="FFFFFF88"/>
     <w:multiLevelType w:val="singleLevel"/>

</xml_diff>

<commit_message>
added cs1, updated links
</commit_message>
<xml_diff>
--- a/1_Learning&Comprehension/DS_resources_links.docx
+++ b/1_Learning&Comprehension/DS_resources_links.docx
@@ -2973,6 +2973,11 @@
       <w:bookmarkEnd w:id="18"/>
     </w:p>
     <w:p>
+      <w:pPr>
+        <w:rPr>
+          <w:rStyle w:val="Hyperlink"/>
+        </w:rPr>
+      </w:pPr>
       <w:r>
         <w:tab/>
       </w:r>
@@ -2987,6 +2992,52 @@
     </w:p>
     <w:p>
       <w:pPr>
+        <w:pStyle w:val="Heading3"/>
+        <w:spacing w:after="138"/>
+        <w:rPr>
+          <w:rFonts w:ascii="Calibri" w:hAnsi="Calibri" w:cs="Calibri"/>
+          <w:sz w:val="28"/>
+          <w:szCs w:val="28"/>
+        </w:rPr>
+      </w:pPr>
+      <w:r>
+        <w:rPr>
+          <w:rFonts w:ascii="Calibri" w:hAnsi="Calibri" w:cs="Calibri"/>
+          <w:sz w:val="28"/>
+          <w:szCs w:val="28"/>
+        </w:rPr>
+        <w:t>Dimensionality Reduction</w:t>
+      </w:r>
+    </w:p>
+    <w:p>
+      <w:r>
+        <w:tab/>
+      </w:r>
+      <w:hyperlink r:id="rId36" w:history="1">
+        <w:r>
+          <w:rPr>
+            <w:rStyle w:val="Hyperlink"/>
+          </w:rPr>
+          <w:t>http://infolab.stanford.edu/~ullman/mmds/ch11.pdf</w:t>
+        </w:r>
+      </w:hyperlink>
+    </w:p>
+    <w:p>
+      <w:r>
+        <w:tab/>
+      </w:r>
+      <w:hyperlink r:id="rId37" w:history="1">
+        <w:r>
+          <w:rPr>
+            <w:rStyle w:val="Hyperlink"/>
+          </w:rPr>
+          <w:t>https://davetang.org/file/Singular_Value_Decomposition_Tutorial.pdf</w:t>
+        </w:r>
+      </w:hyperlink>
+    </w:p>
+    <w:p/>
+    <w:p>
+      <w:pPr>
         <w:pStyle w:val="Heading2"/>
         <w:spacing w:after="138"/>
       </w:pPr>
@@ -3035,7 +3086,7 @@
           <w:rStyle w:val="Hyperlink"/>
         </w:rPr>
       </w:pPr>
-      <w:hyperlink r:id="rId36" w:history="1">
+      <w:hyperlink r:id="rId38" w:history="1">
         <w:proofErr w:type="spellStart"/>
         <w:r>
           <w:rPr>
@@ -3054,6 +3105,42 @@
     </w:p>
     <w:p>
       <w:pPr>
+        <w:pStyle w:val="Heading3"/>
+        <w:spacing w:after="138"/>
+        <w:rPr>
+          <w:rStyle w:val="Hyperlink"/>
+          <w:rFonts w:ascii="Calibri" w:hAnsi="Calibri" w:cs="Calibri"/>
+          <w:color w:val="2A2A2A" w:themeColor="text2"/>
+          <w:sz w:val="28"/>
+          <w:szCs w:val="28"/>
+          <w:u w:val="none"/>
+        </w:rPr>
+      </w:pPr>
+      <w:r>
+        <w:rPr>
+          <w:rFonts w:ascii="Calibri" w:hAnsi="Calibri" w:cs="Calibri"/>
+          <w:sz w:val="28"/>
+          <w:szCs w:val="28"/>
+        </w:rPr>
+        <w:t>Zero to Hero</w:t>
+      </w:r>
+    </w:p>
+    <w:p>
+      <w:pPr>
+        <w:ind w:firstLine="720"/>
+        <w:rPr>
+          <w:rStyle w:val="Hyperlink"/>
+        </w:rPr>
+      </w:pPr>
+      <w:r>
+        <w:rPr>
+          <w:rStyle w:val="Hyperlink"/>
+        </w:rPr>
+        <w:t>https://github.com/karpathy/nn-zero-to-hero</w:t>
+      </w:r>
+    </w:p>
+    <w:p>
+      <w:pPr>
         <w:ind w:firstLine="720"/>
         <w:rPr>
           <w:lang w:eastAsia="en-IN"/>
@@ -3075,7 +3162,7 @@
       <w:r>
         <w:tab/>
       </w:r>
-      <w:hyperlink r:id="rId37" w:history="1">
+      <w:hyperlink r:id="rId39" w:history="1">
         <w:r>
           <w:rPr>
             <w:rStyle w:val="Hyperlink"/>
@@ -3088,7 +3175,7 @@
       <w:r>
         <w:tab/>
       </w:r>
-      <w:hyperlink r:id="rId38" w:history="1">
+      <w:hyperlink r:id="rId40" w:history="1">
         <w:r>
           <w:rPr>
             <w:rStyle w:val="Hyperlink"/>
@@ -3109,11 +3196,22 @@
     </w:p>
     <w:p>
       <w:pPr>
+        <w:ind w:firstLine="720"/>
+        <w:rPr>
+          <w:color w:val="0000FF"/>
+          <w:u w:val="single"/>
+          <w:lang w:eastAsia="en-IN"/>
+        </w:rPr>
+      </w:pPr>
+    </w:p>
+    <w:p>
+      <w:pPr>
         <w:pStyle w:val="Heading2"/>
         <w:spacing w:after="138"/>
       </w:pPr>
       <w:bookmarkStart w:id="22" w:name="_Toc145879467"/>
       <w:r>
+        <w:lastRenderedPageBreak/>
         <w:t>Git &amp; GitHub</w:t>
       </w:r>
       <w:bookmarkEnd w:id="22"/>
@@ -3125,7 +3223,7 @@
           <w:rStyle w:val="Hyperlink"/>
         </w:rPr>
       </w:pPr>
-      <w:hyperlink r:id="rId39" w:history="1">
+      <w:hyperlink r:id="rId41" w:history="1">
         <w:r>
           <w:rPr>
             <w:rStyle w:val="Hyperlink"/>
@@ -3141,7 +3239,7 @@
           <w:rStyle w:val="Hyperlink"/>
         </w:rPr>
       </w:pPr>
-      <w:hyperlink r:id="rId40" w:history="1">
+      <w:hyperlink r:id="rId42" w:history="1">
         <w:proofErr w:type="spellStart"/>
         <w:r>
           <w:rPr>
@@ -3165,7 +3263,7 @@
           <w:rStyle w:val="Hyperlink"/>
         </w:rPr>
       </w:pPr>
-      <w:hyperlink r:id="rId41" w:history="1">
+      <w:hyperlink r:id="rId43" w:history="1">
         <w:r>
           <w:rPr>
             <w:rStyle w:val="Hyperlink"/>
@@ -3181,7 +3279,7 @@
           <w:rStyle w:val="Hyperlink"/>
         </w:rPr>
       </w:pPr>
-      <w:hyperlink r:id="rId42" w:history="1">
+      <w:hyperlink r:id="rId44" w:history="1">
         <w:r>
           <w:rPr>
             <w:rStyle w:val="Hyperlink"/>
@@ -3219,7 +3317,6 @@
       </w:pPr>
       <w:bookmarkStart w:id="23" w:name="_Toc145879468"/>
       <w:r>
-        <w:lastRenderedPageBreak/>
         <w:t>Report Writing &amp; Documentation</w:t>
       </w:r>
       <w:bookmarkEnd w:id="23"/>
@@ -3232,7 +3329,7 @@
           <w:rStyle w:val="Hyperlink"/>
         </w:rPr>
       </w:pPr>
-      <w:hyperlink r:id="rId43" w:history="1">
+      <w:hyperlink r:id="rId45" w:history="1">
         <w:r>
           <w:rPr>
             <w:rStyle w:val="Hyperlink"/>
@@ -3255,7 +3352,7 @@
           <w:rStyle w:val="Hyperlink"/>
         </w:rPr>
       </w:pPr>
-      <w:hyperlink r:id="rId44" w:history="1">
+      <w:hyperlink r:id="rId46" w:history="1">
         <w:r>
           <w:rPr>
             <w:rStyle w:val="Hyperlink"/>
@@ -3281,7 +3378,7 @@
           <w:rStyle w:val="Hyperlink"/>
         </w:rPr>
       </w:pPr>
-      <w:hyperlink r:id="rId45" w:history="1">
+      <w:hyperlink r:id="rId47" w:history="1">
         <w:r>
           <w:rPr>
             <w:rStyle w:val="Hyperlink"/>
@@ -3305,7 +3402,7 @@
       <w:r>
         <w:tab/>
       </w:r>
-      <w:hyperlink r:id="rId46" w:history="1">
+      <w:hyperlink r:id="rId48" w:history="1">
         <w:r>
           <w:rPr>
             <w:rStyle w:val="Hyperlink"/>
@@ -3346,7 +3443,7 @@
           <w:lang w:eastAsia="en-IN"/>
         </w:rPr>
       </w:pPr>
-      <w:hyperlink r:id="rId47" w:history="1">
+      <w:hyperlink r:id="rId49" w:history="1">
         <w:r>
           <w:rPr>
             <w:rStyle w:val="Hyperlink"/>
@@ -3370,7 +3467,7 @@
           <w:lang w:eastAsia="en-IN"/>
         </w:rPr>
       </w:pPr>
-      <w:hyperlink r:id="rId48" w:history="1">
+      <w:hyperlink r:id="rId50" w:history="1">
         <w:r>
           <w:rPr>
             <w:rStyle w:val="Hyperlink"/>
@@ -3387,7 +3484,7 @@
           <w:rStyle w:val="Hyperlink"/>
         </w:rPr>
       </w:pPr>
-      <w:hyperlink r:id="rId49" w:history="1">
+      <w:hyperlink r:id="rId51" w:history="1">
         <w:r>
           <w:rPr>
             <w:rStyle w:val="Hyperlink"/>
@@ -3404,7 +3501,7 @@
           <w:lang w:eastAsia="en-IN"/>
         </w:rPr>
       </w:pPr>
-      <w:hyperlink r:id="rId50" w:history="1">
+      <w:hyperlink r:id="rId52" w:history="1">
         <w:r>
           <w:rPr>
             <w:rStyle w:val="Hyperlink"/>
@@ -3423,7 +3520,7 @@
           <w:lang w:eastAsia="en-IN"/>
         </w:rPr>
       </w:pPr>
-      <w:hyperlink r:id="rId51" w:history="1">
+      <w:hyperlink r:id="rId53" w:history="1">
         <w:r>
           <w:rPr>
             <w:rStyle w:val="Hyperlink"/>
@@ -3462,7 +3559,7 @@
       </w:pPr>
     </w:p>
     <w:sectPr>
-      <w:footerReference w:type="default" r:id="rId52"/>
+      <w:footerReference w:type="default" r:id="rId54"/>
       <w:pgSz w:w="11907" w:h="16839" w:code="9"/>
       <w:pgMar w:top="1440" w:right="1080" w:bottom="1829" w:left="1080" w:header="720" w:footer="792" w:gutter="0"/>
       <w:cols w:space="720"/>

</xml_diff>